<commit_message>
Update spacing in SY_Child_AbdominalPain.docx
Consistency the things.  Remove erroneous space to allow parsing.

[Finishes #63628832]
</commit_message>
<xml_diff>
--- a/db/symptom_checker/SY_Child_AbdominalPain.docx
+++ b/db/symptom_checker/SY_Child_AbdominalPain.docx
@@ -6,7 +6,7 @@
       <w:pPr/>
       <w:r>
         <w:rPr>
-          <w:rFonts w:ascii="Times" w:hAnsi="Times" w:cs="Times"/>
+          <w:rFonts w:ascii="Times New Roman" w:hAnsi="Times New Roman" w:cs="Times New Roman"/>
           <w:sz w:val="24"/>
           <w:sz-cs w:val="24"/>
         </w:rPr>
@@ -17,7 +17,7 @@
       <w:pPr/>
       <w:r>
         <w:rPr>
-          <w:rFonts w:ascii="Times" w:hAnsi="Times" w:cs="Times"/>
+          <w:rFonts w:ascii="Times New Roman" w:hAnsi="Times New Roman" w:cs="Times New Roman"/>
           <w:sz w:val="24"/>
           <w:sz-cs w:val="24"/>
         </w:rPr>
@@ -28,7 +28,7 @@
       <w:pPr/>
       <w:r>
         <w:rPr>
-          <w:rFonts w:ascii="Times" w:hAnsi="Times" w:cs="Times"/>
+          <w:rFonts w:ascii="Times New Roman" w:hAnsi="Times New Roman" w:cs="Times New Roman"/>
           <w:sz w:val="24"/>
           <w:sz-cs w:val="24"/>
         </w:rPr>
@@ -39,7 +39,7 @@
       <w:pPr/>
       <w:r>
         <w:rPr>
-          <w:rFonts w:ascii="Times" w:hAnsi="Times" w:cs="Times"/>
+          <w:rFonts w:ascii="Times New Roman" w:hAnsi="Times New Roman" w:cs="Times New Roman"/>
           <w:sz w:val="24"/>
           <w:sz-cs w:val="24"/>
         </w:rPr>
@@ -47,19 +47,19 @@
       </w:r>
       <w:r>
         <w:rPr>
-          <w:rFonts w:ascii="Times" w:hAnsi="Times" w:cs="Times"/>
-          <w:sz w:val="24"/>
-          <w:sz-cs w:val="24"/>
-          <w:b/>
-        </w:rPr>
-        <w:t xml:space="preserve"/>
-      </w:r>
-    </w:p>
-    <w:p>
-      <w:pPr/>
-      <w:r>
-        <w:rPr>
-          <w:rFonts w:ascii="Times" w:hAnsi="Times" w:cs="Times"/>
+          <w:rFonts w:ascii="Times New Roman" w:hAnsi="Times New Roman" w:cs="Times New Roman"/>
+          <w:sz w:val="24"/>
+          <w:sz-cs w:val="24"/>
+          <w:b/>
+        </w:rPr>
+        <w:t xml:space="preserve"/>
+      </w:r>
+    </w:p>
+    <w:p>
+      <w:pPr/>
+      <w:r>
+        <w:rPr>
+          <w:rFonts w:ascii="Times New Roman" w:hAnsi="Times New Roman" w:cs="Times New Roman"/>
           <w:sz w:val="24"/>
           <w:sz-cs w:val="24"/>
           <w:b/>
@@ -68,18 +68,18 @@
       </w:r>
       <w:r>
         <w:rPr>
-          <w:rFonts w:ascii="Times" w:hAnsi="Times" w:cs="Times"/>
-          <w:sz w:val="24"/>
-          <w:sz-cs w:val="24"/>
-        </w:rPr>
-        <w:t xml:space="preserve"/>
-      </w:r>
-    </w:p>
-    <w:p>
-      <w:pPr/>
-      <w:r>
-        <w:rPr>
-          <w:rFonts w:ascii="Times" w:hAnsi="Times" w:cs="Times"/>
+          <w:rFonts w:ascii="Times New Roman" w:hAnsi="Times New Roman" w:cs="Times New Roman"/>
+          <w:sz w:val="24"/>
+          <w:sz-cs w:val="24"/>
+        </w:rPr>
+        <w:t xml:space="preserve"/>
+      </w:r>
+    </w:p>
+    <w:p>
+      <w:pPr/>
+      <w:r>
+        <w:rPr>
+          <w:rFonts w:ascii="Times New Roman" w:hAnsi="Times New Roman" w:cs="Times New Roman"/>
           <w:sz w:val="24"/>
           <w:sz-cs w:val="24"/>
         </w:rPr>
@@ -90,7 +90,7 @@
       <w:pPr/>
       <w:r>
         <w:rPr>
-          <w:rFonts w:ascii="Times" w:hAnsi="Times" w:cs="Times"/>
+          <w:rFonts w:ascii="Times New Roman" w:hAnsi="Times New Roman" w:cs="Times New Roman"/>
           <w:sz w:val="24"/>
           <w:sz-cs w:val="24"/>
           <w:b/>
@@ -99,18 +99,18 @@
       </w:r>
       <w:r>
         <w:rPr>
-          <w:rFonts w:ascii="Times" w:hAnsi="Times" w:cs="Times"/>
-          <w:sz w:val="24"/>
-          <w:sz-cs w:val="24"/>
-        </w:rPr>
-        <w:t xml:space="preserve"/>
-      </w:r>
-    </w:p>
-    <w:p>
-      <w:pPr/>
-      <w:r>
-        <w:rPr>
-          <w:rFonts w:ascii="Times" w:hAnsi="Times" w:cs="Times"/>
+          <w:rFonts w:ascii="Times New Roman" w:hAnsi="Times New Roman" w:cs="Times New Roman"/>
+          <w:sz w:val="24"/>
+          <w:sz-cs w:val="24"/>
+        </w:rPr>
+        <w:t xml:space="preserve"/>
+      </w:r>
+    </w:p>
+    <w:p>
+      <w:pPr/>
+      <w:r>
+        <w:rPr>
+          <w:rFonts w:ascii="Times New Roman" w:hAnsi="Times New Roman" w:cs="Times New Roman"/>
           <w:sz w:val="24"/>
           <w:sz-cs w:val="24"/>
         </w:rPr>
@@ -121,7 +121,7 @@
       <w:pPr/>
       <w:r>
         <w:rPr>
-          <w:rFonts w:ascii="Times" w:hAnsi="Times" w:cs="Times"/>
+          <w:rFonts w:ascii="Times New Roman" w:hAnsi="Times New Roman" w:cs="Times New Roman"/>
           <w:sz w:val="24"/>
           <w:sz-cs w:val="24"/>
           <w:b/>
@@ -130,18 +130,18 @@
       </w:r>
       <w:r>
         <w:rPr>
-          <w:rFonts w:ascii="Times" w:hAnsi="Times" w:cs="Times"/>
-          <w:sz w:val="24"/>
-          <w:sz-cs w:val="24"/>
-        </w:rPr>
-        <w:t xml:space="preserve"/>
-      </w:r>
-    </w:p>
-    <w:p>
-      <w:pPr/>
-      <w:r>
-        <w:rPr>
-          <w:rFonts w:ascii="Times" w:hAnsi="Times" w:cs="Times"/>
+          <w:rFonts w:ascii="Times New Roman" w:hAnsi="Times New Roman" w:cs="Times New Roman"/>
+          <w:sz w:val="24"/>
+          <w:sz-cs w:val="24"/>
+        </w:rPr>
+        <w:t xml:space="preserve"/>
+      </w:r>
+    </w:p>
+    <w:p>
+      <w:pPr/>
+      <w:r>
+        <w:rPr>
+          <w:rFonts w:ascii="Times New Roman" w:hAnsi="Times New Roman" w:cs="Times New Roman"/>
           <w:sz w:val="24"/>
           <w:sz-cs w:val="24"/>
         </w:rPr>
@@ -152,7 +152,7 @@
       <w:pPr/>
       <w:r>
         <w:rPr>
-          <w:rFonts w:ascii="Times" w:hAnsi="Times" w:cs="Times"/>
+          <w:rFonts w:ascii="Times New Roman" w:hAnsi="Times New Roman" w:cs="Times New Roman"/>
           <w:sz w:val="24"/>
           <w:sz-cs w:val="24"/>
           <w:b/>
@@ -161,18 +161,18 @@
       </w:r>
       <w:r>
         <w:rPr>
-          <w:rFonts w:ascii="Times" w:hAnsi="Times" w:cs="Times"/>
-          <w:sz w:val="24"/>
-          <w:sz-cs w:val="24"/>
-        </w:rPr>
-        <w:t xml:space="preserve"/>
-      </w:r>
-    </w:p>
-    <w:p>
-      <w:pPr/>
-      <w:r>
-        <w:rPr>
-          <w:rFonts w:ascii="Times" w:hAnsi="Times" w:cs="Times"/>
+          <w:rFonts w:ascii="Times New Roman" w:hAnsi="Times New Roman" w:cs="Times New Roman"/>
+          <w:sz w:val="24"/>
+          <w:sz-cs w:val="24"/>
+        </w:rPr>
+        <w:t xml:space="preserve"/>
+      </w:r>
+    </w:p>
+    <w:p>
+      <w:pPr/>
+      <w:r>
+        <w:rPr>
+          <w:rFonts w:ascii="Times New Roman" w:hAnsi="Times New Roman" w:cs="Times New Roman"/>
           <w:sz w:val="24"/>
           <w:sz-cs w:val="24"/>
         </w:rPr>
@@ -183,7 +183,7 @@
       <w:pPr/>
       <w:r>
         <w:rPr>
-          <w:rFonts w:ascii="Times" w:hAnsi="Times" w:cs="Times"/>
+          <w:rFonts w:ascii="Times New Roman" w:hAnsi="Times New Roman" w:cs="Times New Roman"/>
           <w:sz w:val="24"/>
           <w:sz-cs w:val="24"/>
           <w:b/>
@@ -192,18 +192,18 @@
       </w:r>
       <w:r>
         <w:rPr>
-          <w:rFonts w:ascii="Times" w:hAnsi="Times" w:cs="Times"/>
-          <w:sz w:val="24"/>
-          <w:sz-cs w:val="24"/>
-        </w:rPr>
-        <w:t xml:space="preserve"/>
-      </w:r>
-    </w:p>
-    <w:p>
-      <w:pPr/>
-      <w:r>
-        <w:rPr>
-          <w:rFonts w:ascii="Times" w:hAnsi="Times" w:cs="Times"/>
+          <w:rFonts w:ascii="Times New Roman" w:hAnsi="Times New Roman" w:cs="Times New Roman"/>
+          <w:sz w:val="24"/>
+          <w:sz-cs w:val="24"/>
+        </w:rPr>
+        <w:t xml:space="preserve"/>
+      </w:r>
+    </w:p>
+    <w:p>
+      <w:pPr/>
+      <w:r>
+        <w:rPr>
+          <w:rFonts w:ascii="Times New Roman" w:hAnsi="Times New Roman" w:cs="Times New Roman"/>
           <w:sz w:val="24"/>
           <w:sz-cs w:val="24"/>
         </w:rPr>
@@ -214,7 +214,7 @@
       <w:pPr/>
       <w:r>
         <w:rPr>
-          <w:rFonts w:ascii="Times" w:hAnsi="Times" w:cs="Times"/>
+          <w:rFonts w:ascii="Times New Roman" w:hAnsi="Times New Roman" w:cs="Times New Roman"/>
           <w:sz w:val="24"/>
           <w:sz-cs w:val="24"/>
           <w:b/>
@@ -223,18 +223,18 @@
       </w:r>
       <w:r>
         <w:rPr>
-          <w:rFonts w:ascii="Times" w:hAnsi="Times" w:cs="Times"/>
-          <w:sz w:val="24"/>
-          <w:sz-cs w:val="24"/>
-        </w:rPr>
-        <w:t xml:space="preserve"/>
-      </w:r>
-    </w:p>
-    <w:p>
-      <w:pPr/>
-      <w:r>
-        <w:rPr>
-          <w:rFonts w:ascii="Times" w:hAnsi="Times" w:cs="Times"/>
+          <w:rFonts w:ascii="Times New Roman" w:hAnsi="Times New Roman" w:cs="Times New Roman"/>
+          <w:sz w:val="24"/>
+          <w:sz-cs w:val="24"/>
+        </w:rPr>
+        <w:t xml:space="preserve"/>
+      </w:r>
+    </w:p>
+    <w:p>
+      <w:pPr/>
+      <w:r>
+        <w:rPr>
+          <w:rFonts w:ascii="Times New Roman" w:hAnsi="Times New Roman" w:cs="Times New Roman"/>
           <w:sz w:val="24"/>
           <w:sz-cs w:val="24"/>
         </w:rPr>
@@ -245,7 +245,7 @@
       <w:pPr/>
       <w:r>
         <w:rPr>
-          <w:rFonts w:ascii="Times" w:hAnsi="Times" w:cs="Times"/>
+          <w:rFonts w:ascii="Times New Roman" w:hAnsi="Times New Roman" w:cs="Times New Roman"/>
           <w:sz w:val="24"/>
           <w:sz-cs w:val="24"/>
           <w:b/>
@@ -254,18 +254,18 @@
       </w:r>
       <w:r>
         <w:rPr>
-          <w:rFonts w:ascii="Times" w:hAnsi="Times" w:cs="Times"/>
-          <w:sz w:val="24"/>
-          <w:sz-cs w:val="24"/>
-        </w:rPr>
-        <w:t xml:space="preserve"/>
-      </w:r>
-    </w:p>
-    <w:p>
-      <w:pPr/>
-      <w:r>
-        <w:rPr>
-          <w:rFonts w:ascii="Times" w:hAnsi="Times" w:cs="Times"/>
+          <w:rFonts w:ascii="Times New Roman" w:hAnsi="Times New Roman" w:cs="Times New Roman"/>
+          <w:sz w:val="24"/>
+          <w:sz-cs w:val="24"/>
+        </w:rPr>
+        <w:t xml:space="preserve"/>
+      </w:r>
+    </w:p>
+    <w:p>
+      <w:pPr/>
+      <w:r>
+        <w:rPr>
+          <w:rFonts w:ascii="Times New Roman" w:hAnsi="Times New Roman" w:cs="Times New Roman"/>
           <w:sz w:val="24"/>
           <w:sz-cs w:val="24"/>
         </w:rPr>
@@ -276,7 +276,7 @@
       <w:pPr/>
       <w:r>
         <w:rPr>
-          <w:rFonts w:ascii="Times" w:hAnsi="Times" w:cs="Times"/>
+          <w:rFonts w:ascii="Times New Roman" w:hAnsi="Times New Roman" w:cs="Times New Roman"/>
           <w:sz w:val="24"/>
           <w:sz-cs w:val="24"/>
           <w:b/>
@@ -285,18 +285,18 @@
       </w:r>
       <w:r>
         <w:rPr>
-          <w:rFonts w:ascii="Times" w:hAnsi="Times" w:cs="Times"/>
-          <w:sz w:val="24"/>
-          <w:sz-cs w:val="24"/>
-        </w:rPr>
-        <w:t xml:space="preserve"/>
-      </w:r>
-    </w:p>
-    <w:p>
-      <w:pPr/>
-      <w:r>
-        <w:rPr>
-          <w:rFonts w:ascii="Times" w:hAnsi="Times" w:cs="Times"/>
+          <w:rFonts w:ascii="Times New Roman" w:hAnsi="Times New Roman" w:cs="Times New Roman"/>
+          <w:sz w:val="24"/>
+          <w:sz-cs w:val="24"/>
+        </w:rPr>
+        <w:t xml:space="preserve"/>
+      </w:r>
+    </w:p>
+    <w:p>
+      <w:pPr/>
+      <w:r>
+        <w:rPr>
+          <w:rFonts w:ascii="Times New Roman" w:hAnsi="Times New Roman" w:cs="Times New Roman"/>
           <w:sz w:val="24"/>
           <w:sz-cs w:val="24"/>
         </w:rPr>
@@ -307,7 +307,7 @@
       <w:pPr/>
       <w:r>
         <w:rPr>
-          <w:rFonts w:ascii="Times" w:hAnsi="Times" w:cs="Times"/>
+          <w:rFonts w:ascii="Times New Roman" w:hAnsi="Times New Roman" w:cs="Times New Roman"/>
           <w:sz w:val="24"/>
           <w:sz-cs w:val="24"/>
           <w:b/>
@@ -316,18 +316,18 @@
       </w:r>
       <w:r>
         <w:rPr>
-          <w:rFonts w:ascii="Times" w:hAnsi="Times" w:cs="Times"/>
-          <w:sz w:val="24"/>
-          <w:sz-cs w:val="24"/>
-        </w:rPr>
-        <w:t xml:space="preserve"/>
-      </w:r>
-    </w:p>
-    <w:p>
-      <w:pPr/>
-      <w:r>
-        <w:rPr>
-          <w:rFonts w:ascii="Times" w:hAnsi="Times" w:cs="Times"/>
+          <w:rFonts w:ascii="Times New Roman" w:hAnsi="Times New Roman" w:cs="Times New Roman"/>
+          <w:sz w:val="24"/>
+          <w:sz-cs w:val="24"/>
+        </w:rPr>
+        <w:t xml:space="preserve"/>
+      </w:r>
+    </w:p>
+    <w:p>
+      <w:pPr/>
+      <w:r>
+        <w:rPr>
+          <w:rFonts w:ascii="Times New Roman" w:hAnsi="Times New Roman" w:cs="Times New Roman"/>
           <w:sz w:val="24"/>
           <w:sz-cs w:val="24"/>
         </w:rPr>
@@ -338,7 +338,7 @@
       <w:pPr/>
       <w:r>
         <w:rPr>
-          <w:rFonts w:ascii="Times" w:hAnsi="Times" w:cs="Times"/>
+          <w:rFonts w:ascii="Times New Roman" w:hAnsi="Times New Roman" w:cs="Times New Roman"/>
           <w:sz w:val="24"/>
           <w:sz-cs w:val="24"/>
           <w:b/>
@@ -347,29 +347,29 @@
       </w:r>
       <w:r>
         <w:rPr>
-          <w:rFonts w:ascii="Times" w:hAnsi="Times" w:cs="Times"/>
-          <w:sz w:val="24"/>
-          <w:sz-cs w:val="24"/>
-        </w:rPr>
-        <w:t xml:space="preserve"/>
-      </w:r>
-    </w:p>
-    <w:p>
-      <w:pPr/>
-      <w:r>
-        <w:rPr>
-          <w:rFonts w:ascii="Times" w:hAnsi="Times" w:cs="Times"/>
-          <w:sz w:val="24"/>
-          <w:sz-cs w:val="24"/>
-        </w:rPr>
-        <w:t xml:space="preserve"/>
-      </w:r>
-    </w:p>
-    <w:p>
-      <w:pPr/>
-      <w:r>
-        <w:rPr>
-          <w:rFonts w:ascii="Times" w:hAnsi="Times" w:cs="Times"/>
+          <w:rFonts w:ascii="Times New Roman" w:hAnsi="Times New Roman" w:cs="Times New Roman"/>
+          <w:sz w:val="24"/>
+          <w:sz-cs w:val="24"/>
+        </w:rPr>
+        <w:t xml:space="preserve"/>
+      </w:r>
+    </w:p>
+    <w:p>
+      <w:pPr/>
+      <w:r>
+        <w:rPr>
+          <w:rFonts w:ascii="Times New Roman" w:hAnsi="Times New Roman" w:cs="Times New Roman"/>
+          <w:sz w:val="24"/>
+          <w:sz-cs w:val="24"/>
+        </w:rPr>
+        <w:t xml:space="preserve"/>
+      </w:r>
+    </w:p>
+    <w:p>
+      <w:pPr/>
+      <w:r>
+        <w:rPr>
+          <w:rFonts w:ascii="Times New Roman" w:hAnsi="Times New Roman" w:cs="Times New Roman"/>
           <w:sz w:val="24"/>
           <w:sz-cs w:val="24"/>
           <w:b/>
@@ -378,18 +378,18 @@
       </w:r>
       <w:r>
         <w:rPr>
-          <w:rFonts w:ascii="Times" w:hAnsi="Times" w:cs="Times"/>
-          <w:sz w:val="24"/>
-          <w:sz-cs w:val="24"/>
-        </w:rPr>
-        <w:t xml:space="preserve"/>
-      </w:r>
-    </w:p>
-    <w:p>
-      <w:pPr/>
-      <w:r>
-        <w:rPr>
-          <w:rFonts w:ascii="Times" w:hAnsi="Times" w:cs="Times"/>
+          <w:rFonts w:ascii="Times New Roman" w:hAnsi="Times New Roman" w:cs="Times New Roman"/>
+          <w:sz w:val="24"/>
+          <w:sz-cs w:val="24"/>
+        </w:rPr>
+        <w:t xml:space="preserve"/>
+      </w:r>
+    </w:p>
+    <w:p>
+      <w:pPr/>
+      <w:r>
+        <w:rPr>
+          <w:rFonts w:ascii="Times New Roman" w:hAnsi="Times New Roman" w:cs="Times New Roman"/>
           <w:sz w:val="24"/>
           <w:sz-cs w:val="24"/>
         </w:rPr>
@@ -400,7 +400,7 @@
       <w:pPr/>
       <w:r>
         <w:rPr>
-          <w:rFonts w:ascii="Times" w:hAnsi="Times" w:cs="Times"/>
+          <w:rFonts w:ascii="Times New Roman" w:hAnsi="Times New Roman" w:cs="Times New Roman"/>
           <w:sz w:val="24"/>
           <w:sz-cs w:val="24"/>
           <w:b/>
@@ -409,29 +409,29 @@
       </w:r>
       <w:r>
         <w:rPr>
-          <w:rFonts w:ascii="Times" w:hAnsi="Times" w:cs="Times"/>
-          <w:sz w:val="24"/>
-          <w:sz-cs w:val="24"/>
-        </w:rPr>
-        <w:t xml:space="preserve"/>
-      </w:r>
-    </w:p>
-    <w:p>
-      <w:pPr/>
-      <w:r>
-        <w:rPr>
-          <w:rFonts w:ascii="Times" w:hAnsi="Times" w:cs="Times"/>
-          <w:sz w:val="24"/>
-          <w:sz-cs w:val="24"/>
-        </w:rPr>
-        <w:t xml:space="preserve"/>
-      </w:r>
-    </w:p>
-    <w:p>
-      <w:pPr/>
-      <w:r>
-        <w:rPr>
-          <w:rFonts w:ascii="Times" w:hAnsi="Times" w:cs="Times"/>
+          <w:rFonts w:ascii="Times New Roman" w:hAnsi="Times New Roman" w:cs="Times New Roman"/>
+          <w:sz w:val="24"/>
+          <w:sz-cs w:val="24"/>
+        </w:rPr>
+        <w:t xml:space="preserve"/>
+      </w:r>
+    </w:p>
+    <w:p>
+      <w:pPr/>
+      <w:r>
+        <w:rPr>
+          <w:rFonts w:ascii="Times New Roman" w:hAnsi="Times New Roman" w:cs="Times New Roman"/>
+          <w:sz w:val="24"/>
+          <w:sz-cs w:val="24"/>
+        </w:rPr>
+        <w:t xml:space="preserve"/>
+      </w:r>
+    </w:p>
+    <w:p>
+      <w:pPr/>
+      <w:r>
+        <w:rPr>
+          <w:rFonts w:ascii="Times New Roman" w:hAnsi="Times New Roman" w:cs="Times New Roman"/>
           <w:sz w:val="24"/>
           <w:sz-cs w:val="24"/>
           <w:b/>
@@ -440,18 +440,18 @@
       </w:r>
       <w:r>
         <w:rPr>
-          <w:rFonts w:ascii="Times" w:hAnsi="Times" w:cs="Times"/>
-          <w:sz w:val="24"/>
-          <w:sz-cs w:val="24"/>
-        </w:rPr>
-        <w:t xml:space="preserve"/>
-      </w:r>
-    </w:p>
-    <w:p>
-      <w:pPr/>
-      <w:r>
-        <w:rPr>
-          <w:rFonts w:ascii="Times" w:hAnsi="Times" w:cs="Times"/>
+          <w:rFonts w:ascii="Times New Roman" w:hAnsi="Times New Roman" w:cs="Times New Roman"/>
+          <w:sz w:val="24"/>
+          <w:sz-cs w:val="24"/>
+        </w:rPr>
+        <w:t xml:space="preserve"/>
+      </w:r>
+    </w:p>
+    <w:p>
+      <w:pPr/>
+      <w:r>
+        <w:rPr>
+          <w:rFonts w:ascii="Times New Roman" w:hAnsi="Times New Roman" w:cs="Times New Roman"/>
           <w:sz w:val="24"/>
           <w:sz-cs w:val="24"/>
         </w:rPr>
@@ -462,7 +462,7 @@
       <w:pPr/>
       <w:r>
         <w:rPr>
-          <w:rFonts w:ascii="Times" w:hAnsi="Times" w:cs="Times"/>
+          <w:rFonts w:ascii="Times New Roman" w:hAnsi="Times New Roman" w:cs="Times New Roman"/>
           <w:sz w:val="24"/>
           <w:sz-cs w:val="24"/>
           <w:b/>
@@ -471,18 +471,18 @@
       </w:r>
       <w:r>
         <w:rPr>
-          <w:rFonts w:ascii="Times" w:hAnsi="Times" w:cs="Times"/>
-          <w:sz w:val="24"/>
-          <w:sz-cs w:val="24"/>
-        </w:rPr>
-        <w:t xml:space="preserve"/>
-      </w:r>
-    </w:p>
-    <w:p>
-      <w:pPr/>
-      <w:r>
-        <w:rPr>
-          <w:rFonts w:ascii="Times" w:hAnsi="Times" w:cs="Times"/>
+          <w:rFonts w:ascii="Times New Roman" w:hAnsi="Times New Roman" w:cs="Times New Roman"/>
+          <w:sz w:val="24"/>
+          <w:sz-cs w:val="24"/>
+        </w:rPr>
+        <w:t xml:space="preserve"/>
+      </w:r>
+    </w:p>
+    <w:p>
+      <w:pPr/>
+      <w:r>
+        <w:rPr>
+          <w:rFonts w:ascii="Times New Roman" w:hAnsi="Times New Roman" w:cs="Times New Roman"/>
           <w:sz w:val="24"/>
           <w:sz-cs w:val="24"/>
         </w:rPr>
@@ -493,7 +493,7 @@
       <w:pPr/>
       <w:r>
         <w:rPr>
-          <w:rFonts w:ascii="Times" w:hAnsi="Times" w:cs="Times"/>
+          <w:rFonts w:ascii="Times New Roman" w:hAnsi="Times New Roman" w:cs="Times New Roman"/>
           <w:sz w:val="24"/>
           <w:sz-cs w:val="24"/>
           <w:b/>
@@ -502,18 +502,18 @@
       </w:r>
       <w:r>
         <w:rPr>
-          <w:rFonts w:ascii="Times" w:hAnsi="Times" w:cs="Times"/>
-          <w:sz w:val="24"/>
-          <w:sz-cs w:val="24"/>
-        </w:rPr>
-        <w:t xml:space="preserve"/>
-      </w:r>
-    </w:p>
-    <w:p>
-      <w:pPr/>
-      <w:r>
-        <w:rPr>
-          <w:rFonts w:ascii="Times" w:hAnsi="Times" w:cs="Times"/>
+          <w:rFonts w:ascii="Times New Roman" w:hAnsi="Times New Roman" w:cs="Times New Roman"/>
+          <w:sz w:val="24"/>
+          <w:sz-cs w:val="24"/>
+        </w:rPr>
+        <w:t xml:space="preserve"/>
+      </w:r>
+    </w:p>
+    <w:p>
+      <w:pPr/>
+      <w:r>
+        <w:rPr>
+          <w:rFonts w:ascii="Times New Roman" w:hAnsi="Times New Roman" w:cs="Times New Roman"/>
           <w:sz w:val="24"/>
           <w:sz-cs w:val="24"/>
         </w:rPr>
@@ -524,7 +524,7 @@
       <w:pPr/>
       <w:r>
         <w:rPr>
-          <w:rFonts w:ascii="Times" w:hAnsi="Times" w:cs="Times"/>
+          <w:rFonts w:ascii="Times New Roman" w:hAnsi="Times New Roman" w:cs="Times New Roman"/>
           <w:sz w:val="24"/>
           <w:sz-cs w:val="24"/>
           <w:b/>
@@ -533,29 +533,29 @@
       </w:r>
       <w:r>
         <w:rPr>
-          <w:rFonts w:ascii="Times" w:hAnsi="Times" w:cs="Times"/>
-          <w:sz w:val="24"/>
-          <w:sz-cs w:val="24"/>
-        </w:rPr>
-        <w:t xml:space="preserve"/>
-      </w:r>
-    </w:p>
-    <w:p>
-      <w:pPr/>
-      <w:r>
-        <w:rPr>
-          <w:rFonts w:ascii="Times" w:hAnsi="Times" w:cs="Times"/>
-          <w:sz w:val="24"/>
-          <w:sz-cs w:val="24"/>
-        </w:rPr>
-        <w:t xml:space="preserve"/>
-      </w:r>
-    </w:p>
-    <w:p>
-      <w:pPr/>
-      <w:r>
-        <w:rPr>
-          <w:rFonts w:ascii="Times" w:hAnsi="Times" w:cs="Times"/>
+          <w:rFonts w:ascii="Times New Roman" w:hAnsi="Times New Roman" w:cs="Times New Roman"/>
+          <w:sz w:val="24"/>
+          <w:sz-cs w:val="24"/>
+        </w:rPr>
+        <w:t xml:space="preserve"/>
+      </w:r>
+    </w:p>
+    <w:p>
+      <w:pPr/>
+      <w:r>
+        <w:rPr>
+          <w:rFonts w:ascii="Times New Roman" w:hAnsi="Times New Roman" w:cs="Times New Roman"/>
+          <w:sz w:val="24"/>
+          <w:sz-cs w:val="24"/>
+        </w:rPr>
+        <w:t xml:space="preserve"/>
+      </w:r>
+    </w:p>
+    <w:p>
+      <w:pPr/>
+      <w:r>
+        <w:rPr>
+          <w:rFonts w:ascii="Times New Roman" w:hAnsi="Times New Roman" w:cs="Times New Roman"/>
           <w:sz w:val="24"/>
           <w:sz-cs w:val="24"/>
           <w:b/>
@@ -564,18 +564,18 @@
       </w:r>
       <w:r>
         <w:rPr>
-          <w:rFonts w:ascii="Times" w:hAnsi="Times" w:cs="Times"/>
-          <w:sz w:val="24"/>
-          <w:sz-cs w:val="24"/>
-        </w:rPr>
-        <w:t xml:space="preserve"/>
-      </w:r>
-    </w:p>
-    <w:p>
-      <w:pPr/>
-      <w:r>
-        <w:rPr>
-          <w:rFonts w:ascii="Times" w:hAnsi="Times" w:cs="Times"/>
+          <w:rFonts w:ascii="Times New Roman" w:hAnsi="Times New Roman" w:cs="Times New Roman"/>
+          <w:sz w:val="24"/>
+          <w:sz-cs w:val="24"/>
+        </w:rPr>
+        <w:t xml:space="preserve"/>
+      </w:r>
+    </w:p>
+    <w:p>
+      <w:pPr/>
+      <w:r>
+        <w:rPr>
+          <w:rFonts w:ascii="Times New Roman" w:hAnsi="Times New Roman" w:cs="Times New Roman"/>
           <w:sz w:val="24"/>
           <w:sz-cs w:val="24"/>
         </w:rPr>
@@ -586,7 +586,7 @@
       <w:pPr/>
       <w:r>
         <w:rPr>
-          <w:rFonts w:ascii="Times" w:hAnsi="Times" w:cs="Times"/>
+          <w:rFonts w:ascii="Times New Roman" w:hAnsi="Times New Roman" w:cs="Times New Roman"/>
           <w:sz w:val="24"/>
           <w:sz-cs w:val="24"/>
           <w:b/>
@@ -595,18 +595,18 @@
       </w:r>
       <w:r>
         <w:rPr>
-          <w:rFonts w:ascii="Times" w:hAnsi="Times" w:cs="Times"/>
-          <w:sz w:val="24"/>
-          <w:sz-cs w:val="24"/>
-        </w:rPr>
-        <w:t xml:space="preserve"/>
-      </w:r>
-    </w:p>
-    <w:p>
-      <w:pPr/>
-      <w:r>
-        <w:rPr>
-          <w:rFonts w:ascii="Times" w:hAnsi="Times" w:cs="Times"/>
+          <w:rFonts w:ascii="Times New Roman" w:hAnsi="Times New Roman" w:cs="Times New Roman"/>
+          <w:sz w:val="24"/>
+          <w:sz-cs w:val="24"/>
+        </w:rPr>
+        <w:t xml:space="preserve"/>
+      </w:r>
+    </w:p>
+    <w:p>
+      <w:pPr/>
+      <w:r>
+        <w:rPr>
+          <w:rFonts w:ascii="Times New Roman" w:hAnsi="Times New Roman" w:cs="Times New Roman"/>
           <w:sz w:val="24"/>
           <w:sz-cs w:val="24"/>
         </w:rPr>
@@ -617,7 +617,7 @@
       <w:pPr/>
       <w:r>
         <w:rPr>
-          <w:rFonts w:ascii="Times" w:hAnsi="Times" w:cs="Times"/>
+          <w:rFonts w:ascii="Times New Roman" w:hAnsi="Times New Roman" w:cs="Times New Roman"/>
           <w:sz w:val="24"/>
           <w:sz-cs w:val="24"/>
           <w:b/>
@@ -626,18 +626,18 @@
       </w:r>
       <w:r>
         <w:rPr>
-          <w:rFonts w:ascii="Times" w:hAnsi="Times" w:cs="Times"/>
-          <w:sz w:val="24"/>
-          <w:sz-cs w:val="24"/>
-        </w:rPr>
-        <w:t xml:space="preserve"/>
-      </w:r>
-    </w:p>
-    <w:p>
-      <w:pPr/>
-      <w:r>
-        <w:rPr>
-          <w:rFonts w:ascii="Times" w:hAnsi="Times" w:cs="Times"/>
+          <w:rFonts w:ascii="Times New Roman" w:hAnsi="Times New Roman" w:cs="Times New Roman"/>
+          <w:sz w:val="24"/>
+          <w:sz-cs w:val="24"/>
+        </w:rPr>
+        <w:t xml:space="preserve"/>
+      </w:r>
+    </w:p>
+    <w:p>
+      <w:pPr/>
+      <w:r>
+        <w:rPr>
+          <w:rFonts w:ascii="Times New Roman" w:hAnsi="Times New Roman" w:cs="Times New Roman"/>
           <w:sz w:val="24"/>
           <w:sz-cs w:val="24"/>
         </w:rPr>
@@ -648,7 +648,7 @@
       <w:pPr/>
       <w:r>
         <w:rPr>
-          <w:rFonts w:ascii="Times" w:hAnsi="Times" w:cs="Times"/>
+          <w:rFonts w:ascii="Times New Roman" w:hAnsi="Times New Roman" w:cs="Times New Roman"/>
           <w:sz w:val="24"/>
           <w:sz-cs w:val="24"/>
           <w:b/>
@@ -657,29 +657,29 @@
       </w:r>
       <w:r>
         <w:rPr>
-          <w:rFonts w:ascii="Times" w:hAnsi="Times" w:cs="Times"/>
-          <w:sz w:val="24"/>
-          <w:sz-cs w:val="24"/>
-        </w:rPr>
-        <w:t xml:space="preserve"/>
-      </w:r>
-    </w:p>
-    <w:p>
-      <w:pPr/>
-      <w:r>
-        <w:rPr>
-          <w:rFonts w:ascii="Times" w:hAnsi="Times" w:cs="Times"/>
-          <w:sz w:val="24"/>
-          <w:sz-cs w:val="24"/>
-        </w:rPr>
-        <w:t xml:space="preserve"/>
-      </w:r>
-    </w:p>
-    <w:p>
-      <w:pPr/>
-      <w:r>
-        <w:rPr>
-          <w:rFonts w:ascii="Times" w:hAnsi="Times" w:cs="Times"/>
+          <w:rFonts w:ascii="Times New Roman" w:hAnsi="Times New Roman" w:cs="Times New Roman"/>
+          <w:sz w:val="24"/>
+          <w:sz-cs w:val="24"/>
+        </w:rPr>
+        <w:t xml:space="preserve"/>
+      </w:r>
+    </w:p>
+    <w:p>
+      <w:pPr/>
+      <w:r>
+        <w:rPr>
+          <w:rFonts w:ascii="Times New Roman" w:hAnsi="Times New Roman" w:cs="Times New Roman"/>
+          <w:sz w:val="24"/>
+          <w:sz-cs w:val="24"/>
+        </w:rPr>
+        <w:t xml:space="preserve"/>
+      </w:r>
+    </w:p>
+    <w:p>
+      <w:pPr/>
+      <w:r>
+        <w:rPr>
+          <w:rFonts w:ascii="Times New Roman" w:hAnsi="Times New Roman" w:cs="Times New Roman"/>
           <w:sz w:val="24"/>
           <w:sz-cs w:val="24"/>
           <w:b/>
@@ -688,18 +688,18 @@
       </w:r>
       <w:r>
         <w:rPr>
-          <w:rFonts w:ascii="Times" w:hAnsi="Times" w:cs="Times"/>
-          <w:sz w:val="24"/>
-          <w:sz-cs w:val="24"/>
-        </w:rPr>
-        <w:t xml:space="preserve"/>
-      </w:r>
-    </w:p>
-    <w:p>
-      <w:pPr/>
-      <w:r>
-        <w:rPr>
-          <w:rFonts w:ascii="Times" w:hAnsi="Times" w:cs="Times"/>
+          <w:rFonts w:ascii="Times New Roman" w:hAnsi="Times New Roman" w:cs="Times New Roman"/>
+          <w:sz w:val="24"/>
+          <w:sz-cs w:val="24"/>
+        </w:rPr>
+        <w:t xml:space="preserve"/>
+      </w:r>
+    </w:p>
+    <w:p>
+      <w:pPr/>
+      <w:r>
+        <w:rPr>
+          <w:rFonts w:ascii="Times New Roman" w:hAnsi="Times New Roman" w:cs="Times New Roman"/>
           <w:sz w:val="24"/>
           <w:sz-cs w:val="24"/>
         </w:rPr>
@@ -710,7 +710,7 @@
       <w:pPr/>
       <w:r>
         <w:rPr>
-          <w:rFonts w:ascii="Times" w:hAnsi="Times" w:cs="Times"/>
+          <w:rFonts w:ascii="Times New Roman" w:hAnsi="Times New Roman" w:cs="Times New Roman"/>
           <w:sz w:val="24"/>
           <w:sz-cs w:val="24"/>
           <w:b/>
@@ -719,18 +719,18 @@
       </w:r>
       <w:r>
         <w:rPr>
-          <w:rFonts w:ascii="Times" w:hAnsi="Times" w:cs="Times"/>
-          <w:sz w:val="24"/>
-          <w:sz-cs w:val="24"/>
-        </w:rPr>
-        <w:t xml:space="preserve"/>
-      </w:r>
-    </w:p>
-    <w:p>
-      <w:pPr/>
-      <w:r>
-        <w:rPr>
-          <w:rFonts w:ascii="Times" w:hAnsi="Times" w:cs="Times"/>
+          <w:rFonts w:ascii="Times New Roman" w:hAnsi="Times New Roman" w:cs="Times New Roman"/>
+          <w:sz w:val="24"/>
+          <w:sz-cs w:val="24"/>
+        </w:rPr>
+        <w:t xml:space="preserve"/>
+      </w:r>
+    </w:p>
+    <w:p>
+      <w:pPr/>
+      <w:r>
+        <w:rPr>
+          <w:rFonts w:ascii="Times New Roman" w:hAnsi="Times New Roman" w:cs="Times New Roman"/>
           <w:sz w:val="24"/>
           <w:sz-cs w:val="24"/>
         </w:rPr>
@@ -741,7 +741,7 @@
       <w:pPr/>
       <w:r>
         <w:rPr>
-          <w:rFonts w:ascii="Times" w:hAnsi="Times" w:cs="Times"/>
+          <w:rFonts w:ascii="Times New Roman" w:hAnsi="Times New Roman" w:cs="Times New Roman"/>
           <w:sz w:val="24"/>
           <w:sz-cs w:val="24"/>
           <w:b/>
@@ -750,29 +750,29 @@
       </w:r>
       <w:r>
         <w:rPr>
-          <w:rFonts w:ascii="Times" w:hAnsi="Times" w:cs="Times"/>
-          <w:sz w:val="24"/>
-          <w:sz-cs w:val="24"/>
-        </w:rPr>
-        <w:t xml:space="preserve"/>
-      </w:r>
-    </w:p>
-    <w:p>
-      <w:pPr/>
-      <w:r>
-        <w:rPr>
-          <w:rFonts w:ascii="Times" w:hAnsi="Times" w:cs="Times"/>
-          <w:sz w:val="24"/>
-          <w:sz-cs w:val="24"/>
-        </w:rPr>
-        <w:t xml:space="preserve"/>
-      </w:r>
-    </w:p>
-    <w:p>
-      <w:pPr/>
-      <w:r>
-        <w:rPr>
-          <w:rFonts w:ascii="Times" w:hAnsi="Times" w:cs="Times"/>
+          <w:rFonts w:ascii="Times New Roman" w:hAnsi="Times New Roman" w:cs="Times New Roman"/>
+          <w:sz w:val="24"/>
+          <w:sz-cs w:val="24"/>
+        </w:rPr>
+        <w:t xml:space="preserve"/>
+      </w:r>
+    </w:p>
+    <w:p>
+      <w:pPr/>
+      <w:r>
+        <w:rPr>
+          <w:rFonts w:ascii="Times New Roman" w:hAnsi="Times New Roman" w:cs="Times New Roman"/>
+          <w:sz w:val="24"/>
+          <w:sz-cs w:val="24"/>
+        </w:rPr>
+        <w:t xml:space="preserve"/>
+      </w:r>
+    </w:p>
+    <w:p>
+      <w:pPr/>
+      <w:r>
+        <w:rPr>
+          <w:rFonts w:ascii="Times New Roman" w:hAnsi="Times New Roman" w:cs="Times New Roman"/>
           <w:sz w:val="24"/>
           <w:sz-cs w:val="24"/>
           <w:b/>
@@ -781,18 +781,18 @@
       </w:r>
       <w:r>
         <w:rPr>
-          <w:rFonts w:ascii="Times" w:hAnsi="Times" w:cs="Times"/>
-          <w:sz w:val="24"/>
-          <w:sz-cs w:val="24"/>
-        </w:rPr>
-        <w:t xml:space="preserve"/>
-      </w:r>
-    </w:p>
-    <w:p>
-      <w:pPr/>
-      <w:r>
-        <w:rPr>
-          <w:rFonts w:ascii="Times" w:hAnsi="Times" w:cs="Times"/>
+          <w:rFonts w:ascii="Times New Roman" w:hAnsi="Times New Roman" w:cs="Times New Roman"/>
+          <w:sz w:val="24"/>
+          <w:sz-cs w:val="24"/>
+        </w:rPr>
+        <w:t xml:space="preserve"/>
+      </w:r>
+    </w:p>
+    <w:p>
+      <w:pPr/>
+      <w:r>
+        <w:rPr>
+          <w:rFonts w:ascii="Times New Roman" w:hAnsi="Times New Roman" w:cs="Times New Roman"/>
           <w:sz w:val="24"/>
           <w:sz-cs w:val="24"/>
         </w:rPr>
@@ -803,7 +803,7 @@
       <w:pPr/>
       <w:r>
         <w:rPr>
-          <w:rFonts w:ascii="Times" w:hAnsi="Times" w:cs="Times"/>
+          <w:rFonts w:ascii="Times New Roman" w:hAnsi="Times New Roman" w:cs="Times New Roman"/>
           <w:sz w:val="24"/>
           <w:sz-cs w:val="24"/>
           <w:b/>
@@ -812,18 +812,18 @@
       </w:r>
       <w:r>
         <w:rPr>
-          <w:rFonts w:ascii="Times" w:hAnsi="Times" w:cs="Times"/>
-          <w:sz w:val="24"/>
-          <w:sz-cs w:val="24"/>
-        </w:rPr>
-        <w:t xml:space="preserve"/>
-      </w:r>
-    </w:p>
-    <w:p>
-      <w:pPr/>
-      <w:r>
-        <w:rPr>
-          <w:rFonts w:ascii="Times" w:hAnsi="Times" w:cs="Times"/>
+          <w:rFonts w:ascii="Times New Roman" w:hAnsi="Times New Roman" w:cs="Times New Roman"/>
+          <w:sz w:val="24"/>
+          <w:sz-cs w:val="24"/>
+        </w:rPr>
+        <w:t xml:space="preserve"/>
+      </w:r>
+    </w:p>
+    <w:p>
+      <w:pPr/>
+      <w:r>
+        <w:rPr>
+          <w:rFonts w:ascii="Times New Roman" w:hAnsi="Times New Roman" w:cs="Times New Roman"/>
           <w:sz w:val="24"/>
           <w:sz-cs w:val="24"/>
         </w:rPr>
@@ -834,7 +834,7 @@
       <w:pPr/>
       <w:r>
         <w:rPr>
-          <w:rFonts w:ascii="Times" w:hAnsi="Times" w:cs="Times"/>
+          <w:rFonts w:ascii="Times New Roman" w:hAnsi="Times New Roman" w:cs="Times New Roman"/>
           <w:sz w:val="24"/>
           <w:sz-cs w:val="24"/>
           <w:b/>
@@ -843,18 +843,18 @@
       </w:r>
       <w:r>
         <w:rPr>
-          <w:rFonts w:ascii="Times" w:hAnsi="Times" w:cs="Times"/>
-          <w:sz w:val="24"/>
-          <w:sz-cs w:val="24"/>
-        </w:rPr>
-        <w:t xml:space="preserve"/>
-      </w:r>
-    </w:p>
-    <w:p>
-      <w:pPr/>
-      <w:r>
-        <w:rPr>
-          <w:rFonts w:ascii="Times" w:hAnsi="Times" w:cs="Times"/>
+          <w:rFonts w:ascii="Times New Roman" w:hAnsi="Times New Roman" w:cs="Times New Roman"/>
+          <w:sz w:val="24"/>
+          <w:sz-cs w:val="24"/>
+        </w:rPr>
+        <w:t xml:space="preserve"/>
+      </w:r>
+    </w:p>
+    <w:p>
+      <w:pPr/>
+      <w:r>
+        <w:rPr>
+          <w:rFonts w:ascii="Times New Roman" w:hAnsi="Times New Roman" w:cs="Times New Roman"/>
           <w:sz w:val="24"/>
           <w:sz-cs w:val="24"/>
         </w:rPr>
@@ -865,7 +865,7 @@
       <w:pPr/>
       <w:r>
         <w:rPr>
-          <w:rFonts w:ascii="Times" w:hAnsi="Times" w:cs="Times"/>
+          <w:rFonts w:ascii="Times New Roman" w:hAnsi="Times New Roman" w:cs="Times New Roman"/>
           <w:sz w:val="24"/>
           <w:sz-cs w:val="24"/>
           <w:b/>
@@ -874,18 +874,18 @@
       </w:r>
       <w:r>
         <w:rPr>
-          <w:rFonts w:ascii="Times" w:hAnsi="Times" w:cs="Times"/>
-          <w:sz w:val="24"/>
-          <w:sz-cs w:val="24"/>
-        </w:rPr>
-        <w:t xml:space="preserve"/>
-      </w:r>
-    </w:p>
-    <w:p>
-      <w:pPr/>
-      <w:r>
-        <w:rPr>
-          <w:rFonts w:ascii="Times" w:hAnsi="Times" w:cs="Times"/>
+          <w:rFonts w:ascii="Times New Roman" w:hAnsi="Times New Roman" w:cs="Times New Roman"/>
+          <w:sz w:val="24"/>
+          <w:sz-cs w:val="24"/>
+        </w:rPr>
+        <w:t xml:space="preserve"/>
+      </w:r>
+    </w:p>
+    <w:p>
+      <w:pPr/>
+      <w:r>
+        <w:rPr>
+          <w:rFonts w:ascii="Times New Roman" w:hAnsi="Times New Roman" w:cs="Times New Roman"/>
           <w:sz w:val="24"/>
           <w:sz-cs w:val="24"/>
         </w:rPr>
@@ -896,7 +896,7 @@
       <w:pPr/>
       <w:r>
         <w:rPr>
-          <w:rFonts w:ascii="Times" w:hAnsi="Times" w:cs="Times"/>
+          <w:rFonts w:ascii="Times New Roman" w:hAnsi="Times New Roman" w:cs="Times New Roman"/>
           <w:sz w:val="24"/>
           <w:sz-cs w:val="24"/>
           <w:b/>
@@ -905,29 +905,29 @@
       </w:r>
       <w:r>
         <w:rPr>
-          <w:rFonts w:ascii="Times" w:hAnsi="Times" w:cs="Times"/>
-          <w:sz w:val="24"/>
-          <w:sz-cs w:val="24"/>
-        </w:rPr>
-        <w:t xml:space="preserve"/>
-      </w:r>
-    </w:p>
-    <w:p>
-      <w:pPr/>
-      <w:r>
-        <w:rPr>
-          <w:rFonts w:ascii="Times" w:hAnsi="Times" w:cs="Times"/>
-          <w:sz w:val="24"/>
-          <w:sz-cs w:val="24"/>
-        </w:rPr>
-        <w:t xml:space="preserve"/>
-      </w:r>
-    </w:p>
-    <w:p>
-      <w:pPr/>
-      <w:r>
-        <w:rPr>
-          <w:rFonts w:ascii="Times" w:hAnsi="Times" w:cs="Times"/>
+          <w:rFonts w:ascii="Times New Roman" w:hAnsi="Times New Roman" w:cs="Times New Roman"/>
+          <w:sz w:val="24"/>
+          <w:sz-cs w:val="24"/>
+        </w:rPr>
+        <w:t xml:space="preserve"/>
+      </w:r>
+    </w:p>
+    <w:p>
+      <w:pPr/>
+      <w:r>
+        <w:rPr>
+          <w:rFonts w:ascii="Times New Roman" w:hAnsi="Times New Roman" w:cs="Times New Roman"/>
+          <w:sz w:val="24"/>
+          <w:sz-cs w:val="24"/>
+        </w:rPr>
+        <w:t xml:space="preserve"/>
+      </w:r>
+    </w:p>
+    <w:p>
+      <w:pPr/>
+      <w:r>
+        <w:rPr>
+          <w:rFonts w:ascii="Times New Roman" w:hAnsi="Times New Roman" w:cs="Times New Roman"/>
           <w:sz w:val="24"/>
           <w:sz-cs w:val="24"/>
           <w:b/>
@@ -936,29 +936,29 @@
       </w:r>
       <w:r>
         <w:rPr>
-          <w:rFonts w:ascii="Times" w:hAnsi="Times" w:cs="Times"/>
-          <w:sz w:val="24"/>
-          <w:sz-cs w:val="24"/>
-        </w:rPr>
-        <w:t xml:space="preserve"/>
-      </w:r>
-    </w:p>
-    <w:p>
-      <w:pPr/>
-      <w:r>
-        <w:rPr>
-          <w:rFonts w:ascii="Times" w:hAnsi="Times" w:cs="Times"/>
-          <w:sz w:val="24"/>
-          <w:sz-cs w:val="24"/>
-        </w:rPr>
-        <w:t xml:space="preserve"/>
-      </w:r>
-    </w:p>
-    <w:p>
-      <w:pPr/>
-      <w:r>
-        <w:rPr>
-          <w:rFonts w:ascii="Times" w:hAnsi="Times" w:cs="Times"/>
+          <w:rFonts w:ascii="Times New Roman" w:hAnsi="Times New Roman" w:cs="Times New Roman"/>
+          <w:sz w:val="24"/>
+          <w:sz-cs w:val="24"/>
+        </w:rPr>
+        <w:t xml:space="preserve"/>
+      </w:r>
+    </w:p>
+    <w:p>
+      <w:pPr/>
+      <w:r>
+        <w:rPr>
+          <w:rFonts w:ascii="Times New Roman" w:hAnsi="Times New Roman" w:cs="Times New Roman"/>
+          <w:sz w:val="24"/>
+          <w:sz-cs w:val="24"/>
+        </w:rPr>
+        <w:t xml:space="preserve"/>
+      </w:r>
+    </w:p>
+    <w:p>
+      <w:pPr/>
+      <w:r>
+        <w:rPr>
+          <w:rFonts w:ascii="Times New Roman" w:hAnsi="Times New Roman" w:cs="Times New Roman"/>
           <w:sz w:val="24"/>
           <w:sz-cs w:val="24"/>
           <w:b/>
@@ -967,29 +967,29 @@
       </w:r>
       <w:r>
         <w:rPr>
-          <w:rFonts w:ascii="Times" w:hAnsi="Times" w:cs="Times"/>
-          <w:sz w:val="24"/>
-          <w:sz-cs w:val="24"/>
-        </w:rPr>
-        <w:t xml:space="preserve"/>
-      </w:r>
-    </w:p>
-    <w:p>
-      <w:pPr/>
-      <w:r>
-        <w:rPr>
-          <w:rFonts w:ascii="Times" w:hAnsi="Times" w:cs="Times"/>
-          <w:sz w:val="24"/>
-          <w:sz-cs w:val="24"/>
-        </w:rPr>
-        <w:t xml:space="preserve"/>
-      </w:r>
-    </w:p>
-    <w:p>
-      <w:pPr/>
-      <w:r>
-        <w:rPr>
-          <w:rFonts w:ascii="Times" w:hAnsi="Times" w:cs="Times"/>
+          <w:rFonts w:ascii="Times New Roman" w:hAnsi="Times New Roman" w:cs="Times New Roman"/>
+          <w:sz w:val="24"/>
+          <w:sz-cs w:val="24"/>
+        </w:rPr>
+        <w:t xml:space="preserve"/>
+      </w:r>
+    </w:p>
+    <w:p>
+      <w:pPr/>
+      <w:r>
+        <w:rPr>
+          <w:rFonts w:ascii="Times New Roman" w:hAnsi="Times New Roman" w:cs="Times New Roman"/>
+          <w:sz w:val="24"/>
+          <w:sz-cs w:val="24"/>
+        </w:rPr>
+        <w:t xml:space="preserve"/>
+      </w:r>
+    </w:p>
+    <w:p>
+      <w:pPr/>
+      <w:r>
+        <w:rPr>
+          <w:rFonts w:ascii="Times New Roman" w:hAnsi="Times New Roman" w:cs="Times New Roman"/>
           <w:sz w:val="24"/>
           <w:sz-cs w:val="24"/>
           <w:b/>
@@ -998,29 +998,29 @@
       </w:r>
       <w:r>
         <w:rPr>
-          <w:rFonts w:ascii="Times" w:hAnsi="Times" w:cs="Times"/>
-          <w:sz w:val="24"/>
-          <w:sz-cs w:val="24"/>
-        </w:rPr>
-        <w:t xml:space="preserve"/>
-      </w:r>
-    </w:p>
-    <w:p>
-      <w:pPr/>
-      <w:r>
-        <w:rPr>
-          <w:rFonts w:ascii="Times" w:hAnsi="Times" w:cs="Times"/>
-          <w:sz w:val="24"/>
-          <w:sz-cs w:val="24"/>
-        </w:rPr>
-        <w:t xml:space="preserve"/>
-      </w:r>
-    </w:p>
-    <w:p>
-      <w:pPr/>
-      <w:r>
-        <w:rPr>
-          <w:rFonts w:ascii="Times" w:hAnsi="Times" w:cs="Times"/>
+          <w:rFonts w:ascii="Times New Roman" w:hAnsi="Times New Roman" w:cs="Times New Roman"/>
+          <w:sz w:val="24"/>
+          <w:sz-cs w:val="24"/>
+        </w:rPr>
+        <w:t xml:space="preserve"/>
+      </w:r>
+    </w:p>
+    <w:p>
+      <w:pPr/>
+      <w:r>
+        <w:rPr>
+          <w:rFonts w:ascii="Times New Roman" w:hAnsi="Times New Roman" w:cs="Times New Roman"/>
+          <w:sz w:val="24"/>
+          <w:sz-cs w:val="24"/>
+        </w:rPr>
+        <w:t xml:space="preserve"/>
+      </w:r>
+    </w:p>
+    <w:p>
+      <w:pPr/>
+      <w:r>
+        <w:rPr>
+          <w:rFonts w:ascii="Times New Roman" w:hAnsi="Times New Roman" w:cs="Times New Roman"/>
           <w:sz w:val="24"/>
           <w:sz-cs w:val="24"/>
           <w:b/>
@@ -1029,29 +1029,29 @@
       </w:r>
       <w:r>
         <w:rPr>
-          <w:rFonts w:ascii="Times" w:hAnsi="Times" w:cs="Times"/>
-          <w:sz w:val="24"/>
-          <w:sz-cs w:val="24"/>
-        </w:rPr>
-        <w:t xml:space="preserve"/>
-      </w:r>
-    </w:p>
-    <w:p>
-      <w:pPr/>
-      <w:r>
-        <w:rPr>
-          <w:rFonts w:ascii="Times" w:hAnsi="Times" w:cs="Times"/>
-          <w:sz w:val="24"/>
-          <w:sz-cs w:val="24"/>
-        </w:rPr>
-        <w:t xml:space="preserve"/>
-      </w:r>
-    </w:p>
-    <w:p>
-      <w:pPr/>
-      <w:r>
-        <w:rPr>
-          <w:rFonts w:ascii="Times" w:hAnsi="Times" w:cs="Times"/>
+          <w:rFonts w:ascii="Times New Roman" w:hAnsi="Times New Roman" w:cs="Times New Roman"/>
+          <w:sz w:val="24"/>
+          <w:sz-cs w:val="24"/>
+        </w:rPr>
+        <w:t xml:space="preserve"/>
+      </w:r>
+    </w:p>
+    <w:p>
+      <w:pPr/>
+      <w:r>
+        <w:rPr>
+          <w:rFonts w:ascii="Times New Roman" w:hAnsi="Times New Roman" w:cs="Times New Roman"/>
+          <w:sz w:val="24"/>
+          <w:sz-cs w:val="24"/>
+        </w:rPr>
+        <w:t xml:space="preserve"/>
+      </w:r>
+    </w:p>
+    <w:p>
+      <w:pPr/>
+      <w:r>
+        <w:rPr>
+          <w:rFonts w:ascii="Times New Roman" w:hAnsi="Times New Roman" w:cs="Times New Roman"/>
           <w:sz w:val="24"/>
           <w:sz-cs w:val="24"/>
           <w:b/>
@@ -1060,29 +1060,29 @@
       </w:r>
       <w:r>
         <w:rPr>
-          <w:rFonts w:ascii="Times" w:hAnsi="Times" w:cs="Times"/>
-          <w:sz w:val="24"/>
-          <w:sz-cs w:val="24"/>
-        </w:rPr>
-        <w:t xml:space="preserve"/>
-      </w:r>
-    </w:p>
-    <w:p>
-      <w:pPr/>
-      <w:r>
-        <w:rPr>
-          <w:rFonts w:ascii="Times" w:hAnsi="Times" w:cs="Times"/>
-          <w:sz w:val="24"/>
-          <w:sz-cs w:val="24"/>
-        </w:rPr>
-        <w:t xml:space="preserve"/>
-      </w:r>
-    </w:p>
-    <w:p>
-      <w:pPr/>
-      <w:r>
-        <w:rPr>
-          <w:rFonts w:ascii="Times" w:hAnsi="Times" w:cs="Times"/>
+          <w:rFonts w:ascii="Times New Roman" w:hAnsi="Times New Roman" w:cs="Times New Roman"/>
+          <w:sz w:val="24"/>
+          <w:sz-cs w:val="24"/>
+        </w:rPr>
+        <w:t xml:space="preserve"/>
+      </w:r>
+    </w:p>
+    <w:p>
+      <w:pPr/>
+      <w:r>
+        <w:rPr>
+          <w:rFonts w:ascii="Times New Roman" w:hAnsi="Times New Roman" w:cs="Times New Roman"/>
+          <w:sz w:val="24"/>
+          <w:sz-cs w:val="24"/>
+        </w:rPr>
+        <w:t xml:space="preserve"/>
+      </w:r>
+    </w:p>
+    <w:p>
+      <w:pPr/>
+      <w:r>
+        <w:rPr>
+          <w:rFonts w:ascii="Times New Roman" w:hAnsi="Times New Roman" w:cs="Times New Roman"/>
           <w:sz w:val="24"/>
           <w:sz-cs w:val="24"/>
           <w:b/>
@@ -1091,18 +1091,18 @@
       </w:r>
       <w:r>
         <w:rPr>
-          <w:rFonts w:ascii="Times" w:hAnsi="Times" w:cs="Times"/>
-          <w:sz w:val="24"/>
-          <w:sz-cs w:val="24"/>
-        </w:rPr>
-        <w:t xml:space="preserve"/>
-      </w:r>
-    </w:p>
-    <w:p>
-      <w:pPr/>
-      <w:r>
-        <w:rPr>
-          <w:rFonts w:ascii="Times" w:hAnsi="Times" w:cs="Times"/>
+          <w:rFonts w:ascii="Times New Roman" w:hAnsi="Times New Roman" w:cs="Times New Roman"/>
+          <w:sz w:val="24"/>
+          <w:sz-cs w:val="24"/>
+        </w:rPr>
+        <w:t xml:space="preserve"/>
+      </w:r>
+    </w:p>
+    <w:p>
+      <w:pPr/>
+      <w:r>
+        <w:rPr>
+          <w:rFonts w:ascii="Times New Roman" w:hAnsi="Times New Roman" w:cs="Times New Roman"/>
           <w:sz w:val="24"/>
           <w:sz-cs w:val="24"/>
         </w:rPr>
@@ -1113,31 +1113,31 @@
       <w:pPr/>
       <w:r>
         <w:rPr>
-          <w:rFonts w:ascii="Times" w:hAnsi="Times" w:cs="Times"/>
-          <w:sz w:val="24"/>
-          <w:sz-cs w:val="24"/>
-          <w:b/>
-        </w:rPr>
-        <w:t xml:space="preserve"/>
-      </w:r>
-    </w:p>
-    <w:p>
-      <w:pPr/>
-      <w:r>
-        <w:rPr>
-          <w:rFonts w:ascii="Times" w:hAnsi="Times" w:cs="Times"/>
-          <w:sz w:val="24"/>
-          <w:sz-cs w:val="24"/>
-          <w:b/>
-        </w:rPr>
-        <w:t xml:space="preserve"/>
-      </w:r>
-    </w:p>
-    <w:p>
-      <w:pPr/>
-      <w:r>
-        <w:rPr>
-          <w:rFonts w:ascii="Times" w:hAnsi="Times" w:cs="Times"/>
+          <w:rFonts w:ascii="Times New Roman" w:hAnsi="Times New Roman" w:cs="Times New Roman"/>
+          <w:sz w:val="24"/>
+          <w:sz-cs w:val="24"/>
+          <w:b/>
+        </w:rPr>
+        <w:t xml:space="preserve"/>
+      </w:r>
+    </w:p>
+    <w:p>
+      <w:pPr/>
+      <w:r>
+        <w:rPr>
+          <w:rFonts w:ascii="Times New Roman" w:hAnsi="Times New Roman" w:cs="Times New Roman"/>
+          <w:sz w:val="24"/>
+          <w:sz-cs w:val="24"/>
+          <w:b/>
+        </w:rPr>
+        <w:t xml:space="preserve"/>
+      </w:r>
+    </w:p>
+    <w:p>
+      <w:pPr/>
+      <w:r>
+        <w:rPr>
+          <w:rFonts w:ascii="Times New Roman" w:hAnsi="Times New Roman" w:cs="Times New Roman"/>
           <w:sz w:val="24"/>
           <w:sz-cs w:val="24"/>
           <w:b/>
@@ -1149,7 +1149,7 @@
       <w:pPr/>
       <w:r>
         <w:rPr>
-          <w:rFonts w:ascii="Times" w:hAnsi="Times" w:cs="Times"/>
+          <w:rFonts w:ascii="Times New Roman" w:hAnsi="Times New Roman" w:cs="Times New Roman"/>
           <w:sz w:val="24"/>
           <w:sz-cs w:val="24"/>
           <w:b/>
@@ -1158,7 +1158,7 @@
       </w:r>
       <w:r>
         <w:rPr>
-          <w:rFonts w:ascii="Times" w:hAnsi="Times" w:cs="Times"/>
+          <w:rFonts w:ascii="Times New Roman" w:hAnsi="Times New Roman" w:cs="Times New Roman"/>
           <w:sz w:val="24"/>
           <w:sz-cs w:val="24"/>
         </w:rPr>
@@ -1169,18 +1169,18 @@
       <w:pPr/>
       <w:r>
         <w:rPr>
-          <w:rFonts w:ascii="Times" w:hAnsi="Times" w:cs="Times"/>
-          <w:sz w:val="24"/>
-          <w:sz-cs w:val="24"/>
-        </w:rPr>
-        <w:t xml:space="preserve"/>
-      </w:r>
-    </w:p>
-    <w:p>
-      <w:pPr/>
-      <w:r>
-        <w:rPr>
-          <w:rFonts w:ascii="Times" w:hAnsi="Times" w:cs="Times"/>
+          <w:rFonts w:ascii="Times New Roman" w:hAnsi="Times New Roman" w:cs="Times New Roman"/>
+          <w:sz w:val="24"/>
+          <w:sz-cs w:val="24"/>
+        </w:rPr>
+        <w:t xml:space="preserve"/>
+      </w:r>
+    </w:p>
+    <w:p>
+      <w:pPr/>
+      <w:r>
+        <w:rPr>
+          <w:rFonts w:ascii="Times New Roman" w:hAnsi="Times New Roman" w:cs="Times New Roman"/>
           <w:sz w:val="24"/>
           <w:sz-cs w:val="24"/>
         </w:rPr>
@@ -1191,18 +1191,18 @@
       <w:pPr/>
       <w:r>
         <w:rPr>
-          <w:rFonts w:ascii="Times" w:hAnsi="Times" w:cs="Times"/>
-          <w:sz w:val="24"/>
-          <w:sz-cs w:val="24"/>
-        </w:rPr>
-        <w:t xml:space="preserve"/>
-      </w:r>
-    </w:p>
-    <w:p>
-      <w:pPr/>
-      <w:r>
-        <w:rPr>
-          <w:rFonts w:ascii="Times" w:hAnsi="Times" w:cs="Times"/>
+          <w:rFonts w:ascii="Times New Roman" w:hAnsi="Times New Roman" w:cs="Times New Roman"/>
+          <w:sz w:val="24"/>
+          <w:sz-cs w:val="24"/>
+        </w:rPr>
+        <w:t xml:space="preserve"/>
+      </w:r>
+    </w:p>
+    <w:p>
+      <w:pPr/>
+      <w:r>
+        <w:rPr>
+          <w:rFonts w:ascii="Times New Roman" w:hAnsi="Times New Roman" w:cs="Times New Roman"/>
           <w:sz w:val="24"/>
           <w:sz-cs w:val="24"/>
         </w:rPr>
@@ -1213,7 +1213,7 @@
       <w:pPr/>
       <w:r>
         <w:rPr>
-          <w:rFonts w:ascii="Times" w:hAnsi="Times" w:cs="Times"/>
+          <w:rFonts w:ascii="Times New Roman" w:hAnsi="Times New Roman" w:cs="Times New Roman"/>
           <w:sz w:val="24"/>
           <w:sz-cs w:val="24"/>
         </w:rPr>
@@ -1224,7 +1224,7 @@
       <w:pPr/>
       <w:r>
         <w:rPr>
-          <w:rFonts w:ascii="Times" w:hAnsi="Times" w:cs="Times"/>
+          <w:rFonts w:ascii="Times New Roman" w:hAnsi="Times New Roman" w:cs="Times New Roman"/>
           <w:sz w:val="24"/>
           <w:sz-cs w:val="24"/>
         </w:rPr>
@@ -1235,7 +1235,7 @@
       <w:pPr/>
       <w:r>
         <w:rPr>
-          <w:rFonts w:ascii="Times" w:hAnsi="Times" w:cs="Times"/>
+          <w:rFonts w:ascii="Times New Roman" w:hAnsi="Times New Roman" w:cs="Times New Roman"/>
           <w:sz w:val="24"/>
           <w:sz-cs w:val="24"/>
         </w:rPr>
@@ -1246,18 +1246,18 @@
       <w:pPr/>
       <w:r>
         <w:rPr>
-          <w:rFonts w:ascii="Times" w:hAnsi="Times" w:cs="Times"/>
-          <w:sz w:val="24"/>
-          <w:sz-cs w:val="24"/>
-        </w:rPr>
-        <w:t xml:space="preserve"/>
-      </w:r>
-    </w:p>
-    <w:p>
-      <w:pPr/>
-      <w:r>
-        <w:rPr>
-          <w:rFonts w:ascii="Times" w:hAnsi="Times" w:cs="Times"/>
+          <w:rFonts w:ascii="Times New Roman" w:hAnsi="Times New Roman" w:cs="Times New Roman"/>
+          <w:sz w:val="24"/>
+          <w:sz-cs w:val="24"/>
+        </w:rPr>
+        <w:t xml:space="preserve"/>
+      </w:r>
+    </w:p>
+    <w:p>
+      <w:pPr/>
+      <w:r>
+        <w:rPr>
+          <w:rFonts w:ascii="Times New Roman" w:hAnsi="Times New Roman" w:cs="Times New Roman"/>
           <w:sz w:val="24"/>
           <w:sz-cs w:val="24"/>
         </w:rPr>
@@ -1270,7 +1270,7 @@
       </w:pPr>
       <w:r>
         <w:rPr>
-          <w:rFonts w:ascii="Times" w:hAnsi="Times" w:cs="Times"/>
+          <w:rFonts w:ascii="Times New Roman" w:hAnsi="Times New Roman" w:cs="Times New Roman"/>
           <w:sz w:val="24"/>
           <w:sz-cs w:val="24"/>
           <w:b/>
@@ -1279,7 +1279,7 @@
       </w:r>
       <w:r>
         <w:rPr>
-          <w:rFonts w:ascii="Times" w:hAnsi="Times" w:cs="Times"/>
+          <w:rFonts w:ascii="Times New Roman" w:hAnsi="Times New Roman" w:cs="Times New Roman"/>
           <w:sz w:val="24"/>
           <w:sz-cs w:val="24"/>
         </w:rPr>
@@ -1292,18 +1292,18 @@
       </w:pPr>
       <w:r>
         <w:rPr>
-          <w:rFonts w:ascii="Times" w:hAnsi="Times" w:cs="Times"/>
-          <w:sz w:val="24"/>
-          <w:sz-cs w:val="24"/>
-        </w:rPr>
-        <w:t xml:space="preserve"/>
-      </w:r>
-    </w:p>
-    <w:p>
-      <w:pPr/>
-      <w:r>
-        <w:rPr>
-          <w:rFonts w:ascii="Times" w:hAnsi="Times" w:cs="Times"/>
+          <w:rFonts w:ascii="Times New Roman" w:hAnsi="Times New Roman" w:cs="Times New Roman"/>
+          <w:sz w:val="24"/>
+          <w:sz-cs w:val="24"/>
+        </w:rPr>
+        <w:t xml:space="preserve"/>
+      </w:r>
+    </w:p>
+    <w:p>
+      <w:pPr/>
+      <w:r>
+        <w:rPr>
+          <w:rFonts w:ascii="Times New Roman" w:hAnsi="Times New Roman" w:cs="Times New Roman"/>
           <w:sz w:val="24"/>
           <w:sz-cs w:val="24"/>
         </w:rPr>
@@ -1314,7 +1314,7 @@
       <w:pPr/>
       <w:r>
         <w:rPr>
-          <w:rFonts w:ascii="Times" w:hAnsi="Times" w:cs="Times"/>
+          <w:rFonts w:ascii="Times New Roman" w:hAnsi="Times New Roman" w:cs="Times New Roman"/>
           <w:sz w:val="24"/>
           <w:sz-cs w:val="24"/>
         </w:rPr>
@@ -1327,7 +1327,7 @@
       </w:pPr>
       <w:r>
         <w:rPr>
-          <w:rFonts w:ascii="Times" w:hAnsi="Times" w:cs="Times"/>
+          <w:rFonts w:ascii="Times New Roman" w:hAnsi="Times New Roman" w:cs="Times New Roman"/>
           <w:sz w:val="24"/>
           <w:sz-cs w:val="24"/>
         </w:rPr>
@@ -1340,7 +1340,7 @@
       </w:pPr>
       <w:r>
         <w:rPr>
-          <w:rFonts w:ascii="Times" w:hAnsi="Times" w:cs="Times"/>
+          <w:rFonts w:ascii="Times New Roman" w:hAnsi="Times New Roman" w:cs="Times New Roman"/>
           <w:sz w:val="24"/>
           <w:sz-cs w:val="24"/>
         </w:rPr>
@@ -1351,18 +1351,18 @@
       <w:pPr/>
       <w:r>
         <w:rPr>
-          <w:rFonts w:ascii="Times" w:hAnsi="Times" w:cs="Times"/>
-          <w:sz w:val="24"/>
-          <w:sz-cs w:val="24"/>
-        </w:rPr>
-        <w:t xml:space="preserve"/>
-      </w:r>
-    </w:p>
-    <w:p>
-      <w:pPr/>
-      <w:r>
-        <w:rPr>
-          <w:rFonts w:ascii="Times" w:hAnsi="Times" w:cs="Times"/>
+          <w:rFonts w:ascii="Times New Roman" w:hAnsi="Times New Roman" w:cs="Times New Roman"/>
+          <w:sz w:val="24"/>
+          <w:sz-cs w:val="24"/>
+        </w:rPr>
+        <w:t xml:space="preserve"/>
+      </w:r>
+    </w:p>
+    <w:p>
+      <w:pPr/>
+      <w:r>
+        <w:rPr>
+          <w:rFonts w:ascii="Times New Roman" w:hAnsi="Times New Roman" w:cs="Times New Roman"/>
           <w:sz w:val="24"/>
           <w:sz-cs w:val="24"/>
           <w:b/>
@@ -1371,18 +1371,18 @@
       </w:r>
       <w:r>
         <w:rPr>
-          <w:rFonts w:ascii="Times" w:hAnsi="Times" w:cs="Times"/>
-          <w:sz w:val="24"/>
-          <w:sz-cs w:val="24"/>
-        </w:rPr>
-        <w:t xml:space="preserve"/>
-      </w:r>
-    </w:p>
-    <w:p>
-      <w:pPr/>
-      <w:r>
-        <w:rPr>
-          <w:rFonts w:ascii="Times" w:hAnsi="Times" w:cs="Times"/>
+          <w:rFonts w:ascii="Times New Roman" w:hAnsi="Times New Roman" w:cs="Times New Roman"/>
+          <w:sz w:val="24"/>
+          <w:sz-cs w:val="24"/>
+        </w:rPr>
+        <w:t xml:space="preserve"/>
+      </w:r>
+    </w:p>
+    <w:p>
+      <w:pPr/>
+      <w:r>
+        <w:rPr>
+          <w:rFonts w:ascii="Times New Roman" w:hAnsi="Times New Roman" w:cs="Times New Roman"/>
           <w:sz w:val="24"/>
           <w:sz-cs w:val="24"/>
         </w:rPr>
@@ -1393,18 +1393,18 @@
       <w:pPr/>
       <w:r>
         <w:rPr>
-          <w:rFonts w:ascii="Times" w:hAnsi="Times" w:cs="Times"/>
-          <w:sz w:val="24"/>
-          <w:sz-cs w:val="24"/>
-        </w:rPr>
-        <w:t xml:space="preserve"/>
-      </w:r>
-    </w:p>
-    <w:p>
-      <w:pPr/>
-      <w:r>
-        <w:rPr>
-          <w:rFonts w:ascii="Times" w:hAnsi="Times" w:cs="Times"/>
+          <w:rFonts w:ascii="Times New Roman" w:hAnsi="Times New Roman" w:cs="Times New Roman"/>
+          <w:sz w:val="24"/>
+          <w:sz-cs w:val="24"/>
+        </w:rPr>
+        <w:t xml:space="preserve"/>
+      </w:r>
+    </w:p>
+    <w:p>
+      <w:pPr/>
+      <w:r>
+        <w:rPr>
+          <w:rFonts w:ascii="Times New Roman" w:hAnsi="Times New Roman" w:cs="Times New Roman"/>
           <w:sz w:val="24"/>
           <w:sz-cs w:val="24"/>
           <w:b/>
@@ -1413,29 +1413,29 @@
       </w:r>
       <w:r>
         <w:rPr>
-          <w:rFonts w:ascii="Times" w:hAnsi="Times" w:cs="Times"/>
-          <w:sz w:val="24"/>
-          <w:sz-cs w:val="24"/>
-        </w:rPr>
-        <w:t xml:space="preserve"/>
-      </w:r>
-    </w:p>
-    <w:p>
-      <w:pPr/>
-      <w:r>
-        <w:rPr>
-          <w:rFonts w:ascii="Times" w:hAnsi="Times" w:cs="Times"/>
-          <w:sz w:val="24"/>
-          <w:sz-cs w:val="24"/>
-        </w:rPr>
-        <w:t xml:space="preserve"/>
-      </w:r>
-    </w:p>
-    <w:p>
-      <w:pPr/>
-      <w:r>
-        <w:rPr>
-          <w:rFonts w:ascii="Times" w:hAnsi="Times" w:cs="Times"/>
+          <w:rFonts w:ascii="Times New Roman" w:hAnsi="Times New Roman" w:cs="Times New Roman"/>
+          <w:sz w:val="24"/>
+          <w:sz-cs w:val="24"/>
+        </w:rPr>
+        <w:t xml:space="preserve"/>
+      </w:r>
+    </w:p>
+    <w:p>
+      <w:pPr/>
+      <w:r>
+        <w:rPr>
+          <w:rFonts w:ascii="Times New Roman" w:hAnsi="Times New Roman" w:cs="Times New Roman"/>
+          <w:sz w:val="24"/>
+          <w:sz-cs w:val="24"/>
+        </w:rPr>
+        <w:t xml:space="preserve"/>
+      </w:r>
+    </w:p>
+    <w:p>
+      <w:pPr/>
+      <w:r>
+        <w:rPr>
+          <w:rFonts w:ascii="Times New Roman" w:hAnsi="Times New Roman" w:cs="Times New Roman"/>
           <w:sz w:val="24"/>
           <w:sz-cs w:val="24"/>
         </w:rPr>
@@ -1446,18 +1446,18 @@
       <w:pPr/>
       <w:r>
         <w:rPr>
-          <w:rFonts w:ascii="Times" w:hAnsi="Times" w:cs="Times"/>
-          <w:sz w:val="24"/>
-          <w:sz-cs w:val="24"/>
-        </w:rPr>
-        <w:t xml:space="preserve"/>
-      </w:r>
-    </w:p>
-    <w:p>
-      <w:pPr/>
-      <w:r>
-        <w:rPr>
-          <w:rFonts w:ascii="Times" w:hAnsi="Times" w:cs="Times"/>
+          <w:rFonts w:ascii="Times New Roman" w:hAnsi="Times New Roman" w:cs="Times New Roman"/>
+          <w:sz w:val="24"/>
+          <w:sz-cs w:val="24"/>
+        </w:rPr>
+        <w:t xml:space="preserve"/>
+      </w:r>
+    </w:p>
+    <w:p>
+      <w:pPr/>
+      <w:r>
+        <w:rPr>
+          <w:rFonts w:ascii="Times New Roman" w:hAnsi="Times New Roman" w:cs="Times New Roman"/>
           <w:sz w:val="24"/>
           <w:sz-cs w:val="24"/>
           <w:b/>
@@ -1466,18 +1466,18 @@
       </w:r>
       <w:r>
         <w:rPr>
-          <w:rFonts w:ascii="Times" w:hAnsi="Times" w:cs="Times"/>
-          <w:sz w:val="24"/>
-          <w:sz-cs w:val="24"/>
-        </w:rPr>
-        <w:t xml:space="preserve"/>
-      </w:r>
-    </w:p>
-    <w:p>
-      <w:pPr/>
-      <w:r>
-        <w:rPr>
-          <w:rFonts w:ascii="Times" w:hAnsi="Times" w:cs="Times"/>
+          <w:rFonts w:ascii="Times New Roman" w:hAnsi="Times New Roman" w:cs="Times New Roman"/>
+          <w:sz w:val="24"/>
+          <w:sz-cs w:val="24"/>
+        </w:rPr>
+        <w:t xml:space="preserve"/>
+      </w:r>
+    </w:p>
+    <w:p>
+      <w:pPr/>
+      <w:r>
+        <w:rPr>
+          <w:rFonts w:ascii="Times New Roman" w:hAnsi="Times New Roman" w:cs="Times New Roman"/>
           <w:sz w:val="24"/>
           <w:sz-cs w:val="24"/>
         </w:rPr>
@@ -1485,7 +1485,7 @@
       </w:r>
       <w:r>
         <w:rPr>
-          <w:rFonts w:ascii="Times" w:hAnsi="Times" w:cs="Times"/>
+          <w:rFonts w:ascii="Times New Roman" w:hAnsi="Times New Roman" w:cs="Times New Roman"/>
           <w:sz w:val="24"/>
           <w:sz-cs w:val="24"/>
           <w:b/>
@@ -1499,7 +1499,7 @@
       <w:pPr/>
       <w:r>
         <w:rPr>
-          <w:rFonts w:ascii="Times" w:hAnsi="Times" w:cs="Times"/>
+          <w:rFonts w:ascii="Times New Roman" w:hAnsi="Times New Roman" w:cs="Times New Roman"/>
           <w:sz w:val="24"/>
           <w:sz-cs w:val="24"/>
           <w:b/>
@@ -1513,7 +1513,7 @@
       <w:pPr/>
       <w:r>
         <w:rPr>
-          <w:rFonts w:ascii="Times" w:hAnsi="Times" w:cs="Times"/>
+          <w:rFonts w:ascii="Times New Roman" w:hAnsi="Times New Roman" w:cs="Times New Roman"/>
           <w:sz w:val="24"/>
           <w:sz-cs w:val="24"/>
           <w:b/>
@@ -1523,19 +1523,19 @@
       </w:r>
       <w:r>
         <w:rPr>
-          <w:rFonts w:ascii="Times" w:hAnsi="Times" w:cs="Times"/>
-          <w:sz w:val="24"/>
-          <w:sz-cs w:val="24"/>
-          <w:color w:val="000000"/>
-        </w:rPr>
-        <w:t xml:space="preserve"/>
-      </w:r>
-    </w:p>
-    <w:p>
-      <w:pPr/>
-      <w:r>
-        <w:rPr>
-          <w:rFonts w:ascii="Times" w:hAnsi="Times" w:cs="Times"/>
+          <w:rFonts w:ascii="Times New Roman" w:hAnsi="Times New Roman" w:cs="Times New Roman"/>
+          <w:sz w:val="24"/>
+          <w:sz-cs w:val="24"/>
+          <w:color w:val="000000"/>
+        </w:rPr>
+        <w:t xml:space="preserve"/>
+      </w:r>
+    </w:p>
+    <w:p>
+      <w:pPr/>
+      <w:r>
+        <w:rPr>
+          <w:rFonts w:ascii="Times New Roman" w:hAnsi="Times New Roman" w:cs="Times New Roman"/>
           <w:sz w:val="24"/>
           <w:sz-cs w:val="24"/>
           <w:color w:val="000000"/>
@@ -1544,18 +1544,18 @@
       </w:r>
       <w:r>
         <w:rPr>
-          <w:rFonts w:ascii="Times" w:hAnsi="Times" w:cs="Times"/>
-          <w:sz w:val="24"/>
-          <w:sz-cs w:val="24"/>
-        </w:rPr>
-        <w:t xml:space="preserve"/>
-      </w:r>
-    </w:p>
-    <w:p>
-      <w:pPr/>
-      <w:r>
-        <w:rPr>
-          <w:rFonts w:ascii="Times" w:hAnsi="Times" w:cs="Times"/>
+          <w:rFonts w:ascii="Times New Roman" w:hAnsi="Times New Roman" w:cs="Times New Roman"/>
+          <w:sz w:val="24"/>
+          <w:sz-cs w:val="24"/>
+        </w:rPr>
+        <w:t xml:space="preserve"/>
+      </w:r>
+    </w:p>
+    <w:p>
+      <w:pPr/>
+      <w:r>
+        <w:rPr>
+          <w:rFonts w:ascii="Times New Roman" w:hAnsi="Times New Roman" w:cs="Times New Roman"/>
           <w:sz w:val="24"/>
           <w:sz-cs w:val="24"/>
         </w:rPr>
@@ -1566,7 +1566,7 @@
       <w:pPr/>
       <w:r>
         <w:rPr>
-          <w:rFonts w:ascii="Times" w:hAnsi="Times" w:cs="Times"/>
+          <w:rFonts w:ascii="Times New Roman" w:hAnsi="Times New Roman" w:cs="Times New Roman"/>
           <w:sz w:val="24"/>
           <w:sz-cs w:val="24"/>
         </w:rPr>
@@ -1577,18 +1577,18 @@
       <w:pPr/>
       <w:r>
         <w:rPr>
-          <w:rFonts w:ascii="Times" w:hAnsi="Times" w:cs="Times"/>
-          <w:sz w:val="24"/>
-          <w:sz-cs w:val="24"/>
-        </w:rPr>
-        <w:t xml:space="preserve"/>
-      </w:r>
-    </w:p>
-    <w:p>
-      <w:pPr/>
-      <w:r>
-        <w:rPr>
-          <w:rFonts w:ascii="Times" w:hAnsi="Times" w:cs="Times"/>
+          <w:rFonts w:ascii="Times New Roman" w:hAnsi="Times New Roman" w:cs="Times New Roman"/>
+          <w:sz w:val="24"/>
+          <w:sz-cs w:val="24"/>
+        </w:rPr>
+        <w:t xml:space="preserve"/>
+      </w:r>
+    </w:p>
+    <w:p>
+      <w:pPr/>
+      <w:r>
+        <w:rPr>
+          <w:rFonts w:ascii="Times New Roman" w:hAnsi="Times New Roman" w:cs="Times New Roman"/>
           <w:sz w:val="24"/>
           <w:sz-cs w:val="24"/>
           <w:b/>
@@ -1598,19 +1598,19 @@
       </w:r>
       <w:r>
         <w:rPr>
-          <w:rFonts w:ascii="Times" w:hAnsi="Times" w:cs="Times"/>
-          <w:sz w:val="24"/>
-          <w:sz-cs w:val="24"/>
-          <w:color w:val="000000"/>
-        </w:rPr>
-        <w:t xml:space="preserve"/>
-      </w:r>
-    </w:p>
-    <w:p>
-      <w:pPr/>
-      <w:r>
-        <w:rPr>
-          <w:rFonts w:ascii="Times" w:hAnsi="Times" w:cs="Times"/>
+          <w:rFonts w:ascii="Times New Roman" w:hAnsi="Times New Roman" w:cs="Times New Roman"/>
+          <w:sz w:val="24"/>
+          <w:sz-cs w:val="24"/>
+          <w:color w:val="000000"/>
+        </w:rPr>
+        <w:t xml:space="preserve"/>
+      </w:r>
+    </w:p>
+    <w:p>
+      <w:pPr/>
+      <w:r>
+        <w:rPr>
+          <w:rFonts w:ascii="Times New Roman" w:hAnsi="Times New Roman" w:cs="Times New Roman"/>
           <w:sz w:val="24"/>
           <w:sz-cs w:val="24"/>
           <w:color w:val="000000"/>
@@ -1622,7 +1622,7 @@
       <w:pPr/>
       <w:r>
         <w:rPr>
-          <w:rFonts w:ascii="Times" w:hAnsi="Times" w:cs="Times"/>
+          <w:rFonts w:ascii="Times New Roman" w:hAnsi="Times New Roman" w:cs="Times New Roman"/>
           <w:sz w:val="24"/>
           <w:sz-cs w:val="24"/>
           <w:color w:val="000000"/>
@@ -1631,7 +1631,7 @@
       </w:r>
       <w:r>
         <w:rPr>
-          <w:rFonts w:ascii="Times" w:hAnsi="Times" w:cs="Times"/>
+          <w:rFonts w:ascii="Times New Roman" w:hAnsi="Times New Roman" w:cs="Times New Roman"/>
           <w:sz w:val="24"/>
           <w:sz-cs w:val="24"/>
           <w:strike/>
@@ -1644,7 +1644,7 @@
       <w:pPr/>
       <w:r>
         <w:rPr>
-          <w:rFonts w:ascii="Times" w:hAnsi="Times" w:cs="Times"/>
+          <w:rFonts w:ascii="Times New Roman" w:hAnsi="Times New Roman" w:cs="Times New Roman"/>
           <w:sz w:val="24"/>
           <w:sz-cs w:val="24"/>
           <w:strike/>
@@ -1657,7 +1657,7 @@
       <w:pPr/>
       <w:r>
         <w:rPr>
-          <w:rFonts w:ascii="Times" w:hAnsi="Times" w:cs="Times"/>
+          <w:rFonts w:ascii="Times New Roman" w:hAnsi="Times New Roman" w:cs="Times New Roman"/>
           <w:sz w:val="24"/>
           <w:sz-cs w:val="24"/>
           <w:b/>
@@ -1666,18 +1666,18 @@
       </w:r>
       <w:r>
         <w:rPr>
-          <w:rFonts w:ascii="Times" w:hAnsi="Times" w:cs="Times"/>
-          <w:sz w:val="24"/>
-          <w:sz-cs w:val="24"/>
-        </w:rPr>
-        <w:t xml:space="preserve"/>
-      </w:r>
-    </w:p>
-    <w:p>
-      <w:pPr/>
-      <w:r>
-        <w:rPr>
-          <w:rFonts w:ascii="Times" w:hAnsi="Times" w:cs="Times"/>
+          <w:rFonts w:ascii="Times New Roman" w:hAnsi="Times New Roman" w:cs="Times New Roman"/>
+          <w:sz w:val="24"/>
+          <w:sz-cs w:val="24"/>
+        </w:rPr>
+        <w:t xml:space="preserve"/>
+      </w:r>
+    </w:p>
+    <w:p>
+      <w:pPr/>
+      <w:r>
+        <w:rPr>
+          <w:rFonts w:ascii="Times New Roman" w:hAnsi="Times New Roman" w:cs="Times New Roman"/>
           <w:sz w:val="24"/>
           <w:sz-cs w:val="24"/>
         </w:rPr>
@@ -1688,7 +1688,7 @@
       <w:pPr/>
       <w:r>
         <w:rPr>
-          <w:rFonts w:ascii="Times" w:hAnsi="Times" w:cs="Times"/>
+          <w:rFonts w:ascii="Times New Roman" w:hAnsi="Times New Roman" w:cs="Times New Roman"/>
           <w:sz w:val="24"/>
           <w:sz-cs w:val="24"/>
         </w:rPr>
@@ -1699,7 +1699,7 @@
       <w:pPr/>
       <w:r>
         <w:rPr>
-          <w:rFonts w:ascii="Times" w:hAnsi="Times" w:cs="Times"/>
+          <w:rFonts w:ascii="Times New Roman" w:hAnsi="Times New Roman" w:cs="Times New Roman"/>
           <w:sz w:val="24"/>
           <w:sz-cs w:val="24"/>
         </w:rPr>
@@ -1710,7 +1710,7 @@
       <w:pPr/>
       <w:r>
         <w:rPr>
-          <w:rFonts w:ascii="Times" w:hAnsi="Times" w:cs="Times"/>
+          <w:rFonts w:ascii="Times New Roman" w:hAnsi="Times New Roman" w:cs="Times New Roman"/>
           <w:sz w:val="24"/>
           <w:sz-cs w:val="24"/>
         </w:rPr>
@@ -1721,18 +1721,18 @@
       <w:pPr/>
       <w:r>
         <w:rPr>
-          <w:rFonts w:ascii="Times" w:hAnsi="Times" w:cs="Times"/>
-          <w:sz w:val="24"/>
-          <w:sz-cs w:val="24"/>
-        </w:rPr>
-        <w:t xml:space="preserve"/>
-      </w:r>
-    </w:p>
-    <w:p>
-      <w:pPr/>
-      <w:r>
-        <w:rPr>
-          <w:rFonts w:ascii="Times" w:hAnsi="Times" w:cs="Times"/>
+          <w:rFonts w:ascii="Times New Roman" w:hAnsi="Times New Roman" w:cs="Times New Roman"/>
+          <w:sz w:val="24"/>
+          <w:sz-cs w:val="24"/>
+        </w:rPr>
+        <w:t xml:space="preserve"/>
+      </w:r>
+    </w:p>
+    <w:p>
+      <w:pPr/>
+      <w:r>
+        <w:rPr>
+          <w:rFonts w:ascii="Times New Roman" w:hAnsi="Times New Roman" w:cs="Times New Roman"/>
           <w:sz w:val="24"/>
           <w:sz-cs w:val="24"/>
           <w:b/>
@@ -1741,18 +1741,18 @@
       </w:r>
       <w:r>
         <w:rPr>
-          <w:rFonts w:ascii="Times" w:hAnsi="Times" w:cs="Times"/>
-          <w:sz w:val="24"/>
-          <w:sz-cs w:val="24"/>
-        </w:rPr>
-        <w:t xml:space="preserve"/>
-      </w:r>
-    </w:p>
-    <w:p>
-      <w:pPr/>
-      <w:r>
-        <w:rPr>
-          <w:rFonts w:ascii="Times" w:hAnsi="Times" w:cs="Times"/>
+          <w:rFonts w:ascii="Times New Roman" w:hAnsi="Times New Roman" w:cs="Times New Roman"/>
+          <w:sz w:val="24"/>
+          <w:sz-cs w:val="24"/>
+        </w:rPr>
+        <w:t xml:space="preserve"/>
+      </w:r>
+    </w:p>
+    <w:p>
+      <w:pPr/>
+      <w:r>
+        <w:rPr>
+          <w:rFonts w:ascii="Times New Roman" w:hAnsi="Times New Roman" w:cs="Times New Roman"/>
           <w:sz w:val="24"/>
           <w:sz-cs w:val="24"/>
         </w:rPr>
@@ -1763,7 +1763,7 @@
       <w:pPr/>
       <w:r>
         <w:rPr>
-          <w:rFonts w:ascii="Times" w:hAnsi="Times" w:cs="Times"/>
+          <w:rFonts w:ascii="Times New Roman" w:hAnsi="Times New Roman" w:cs="Times New Roman"/>
           <w:sz w:val="24"/>
           <w:sz-cs w:val="24"/>
         </w:rPr>
@@ -1774,7 +1774,7 @@
       <w:pPr/>
       <w:r>
         <w:rPr>
-          <w:rFonts w:ascii="Times" w:hAnsi="Times" w:cs="Times"/>
+          <w:rFonts w:ascii="Times New Roman" w:hAnsi="Times New Roman" w:cs="Times New Roman"/>
           <w:sz w:val="24"/>
           <w:sz-cs w:val="24"/>
         </w:rPr>
@@ -1785,18 +1785,18 @@
       <w:pPr/>
       <w:r>
         <w:rPr>
-          <w:rFonts w:ascii="Times" w:hAnsi="Times" w:cs="Times"/>
-          <w:sz w:val="24"/>
-          <w:sz-cs w:val="24"/>
-        </w:rPr>
-        <w:t xml:space="preserve"/>
-      </w:r>
-    </w:p>
-    <w:p>
-      <w:pPr/>
-      <w:r>
-        <w:rPr>
-          <w:rFonts w:ascii="Times" w:hAnsi="Times" w:cs="Times"/>
+          <w:rFonts w:ascii="Times New Roman" w:hAnsi="Times New Roman" w:cs="Times New Roman"/>
+          <w:sz w:val="24"/>
+          <w:sz-cs w:val="24"/>
+        </w:rPr>
+        <w:t xml:space="preserve"/>
+      </w:r>
+    </w:p>
+    <w:p>
+      <w:pPr/>
+      <w:r>
+        <w:rPr>
+          <w:rFonts w:ascii="Times New Roman" w:hAnsi="Times New Roman" w:cs="Times New Roman"/>
           <w:sz w:val="24"/>
           <w:sz-cs w:val="24"/>
           <w:b/>
@@ -1805,18 +1805,18 @@
       </w:r>
       <w:r>
         <w:rPr>
-          <w:rFonts w:ascii="Times" w:hAnsi="Times" w:cs="Times"/>
-          <w:sz w:val="24"/>
-          <w:sz-cs w:val="24"/>
-        </w:rPr>
-        <w:t xml:space="preserve"/>
-      </w:r>
-    </w:p>
-    <w:p>
-      <w:pPr/>
-      <w:r>
-        <w:rPr>
-          <w:rFonts w:ascii="Times" w:hAnsi="Times" w:cs="Times"/>
+          <w:rFonts w:ascii="Times New Roman" w:hAnsi="Times New Roman" w:cs="Times New Roman"/>
+          <w:sz w:val="24"/>
+          <w:sz-cs w:val="24"/>
+        </w:rPr>
+        <w:t xml:space="preserve"/>
+      </w:r>
+    </w:p>
+    <w:p>
+      <w:pPr/>
+      <w:r>
+        <w:rPr>
+          <w:rFonts w:ascii="Times New Roman" w:hAnsi="Times New Roman" w:cs="Times New Roman"/>
           <w:sz w:val="24"/>
           <w:sz-cs w:val="24"/>
         </w:rPr>
@@ -1827,7 +1827,7 @@
       <w:pPr/>
       <w:r>
         <w:rPr>
-          <w:rFonts w:ascii="Times" w:hAnsi="Times" w:cs="Times"/>
+          <w:rFonts w:ascii="Times New Roman" w:hAnsi="Times New Roman" w:cs="Times New Roman"/>
           <w:sz w:val="24"/>
           <w:sz-cs w:val="24"/>
         </w:rPr>
@@ -1838,7 +1838,7 @@
       <w:pPr/>
       <w:r>
         <w:rPr>
-          <w:rFonts w:ascii="Times" w:hAnsi="Times" w:cs="Times"/>
+          <w:rFonts w:ascii="Times New Roman" w:hAnsi="Times New Roman" w:cs="Times New Roman"/>
           <w:sz w:val="24"/>
           <w:sz-cs w:val="24"/>
         </w:rPr>
@@ -1849,7 +1849,7 @@
       <w:pPr/>
       <w:r>
         <w:rPr>
-          <w:rFonts w:ascii="Times" w:hAnsi="Times" w:cs="Times"/>
+          <w:rFonts w:ascii="Times New Roman" w:hAnsi="Times New Roman" w:cs="Times New Roman"/>
           <w:sz w:val="24"/>
           <w:sz-cs w:val="24"/>
         </w:rPr>
@@ -1860,7 +1860,7 @@
       <w:pPr/>
       <w:r>
         <w:rPr>
-          <w:rFonts w:ascii="Times" w:hAnsi="Times" w:cs="Times"/>
+          <w:rFonts w:ascii="Times New Roman" w:hAnsi="Times New Roman" w:cs="Times New Roman"/>
           <w:sz w:val="24"/>
           <w:sz-cs w:val="24"/>
         </w:rPr>
@@ -1871,7 +1871,7 @@
       <w:pPr/>
       <w:r>
         <w:rPr>
-          <w:rFonts w:ascii="Times" w:hAnsi="Times" w:cs="Times"/>
+          <w:rFonts w:ascii="Times New Roman" w:hAnsi="Times New Roman" w:cs="Times New Roman"/>
           <w:sz w:val="24"/>
           <w:sz-cs w:val="24"/>
         </w:rPr>
@@ -1882,7 +1882,7 @@
       <w:pPr/>
       <w:r>
         <w:rPr>
-          <w:rFonts w:ascii="Times" w:hAnsi="Times" w:cs="Times"/>
+          <w:rFonts w:ascii="Times New Roman" w:hAnsi="Times New Roman" w:cs="Times New Roman"/>
           <w:sz w:val="24"/>
           <w:sz-cs w:val="24"/>
         </w:rPr>
@@ -1893,7 +1893,7 @@
       <w:pPr/>
       <w:r>
         <w:rPr>
-          <w:rFonts w:ascii="Times" w:hAnsi="Times" w:cs="Times"/>
+          <w:rFonts w:ascii="Times New Roman" w:hAnsi="Times New Roman" w:cs="Times New Roman"/>
           <w:sz w:val="24"/>
           <w:sz-cs w:val="24"/>
         </w:rPr>
@@ -1904,7 +1904,7 @@
       <w:pPr/>
       <w:r>
         <w:rPr>
-          <w:rFonts w:ascii="Times" w:hAnsi="Times" w:cs="Times"/>
+          <w:rFonts w:ascii="Times New Roman" w:hAnsi="Times New Roman" w:cs="Times New Roman"/>
           <w:sz w:val="24"/>
           <w:sz-cs w:val="24"/>
         </w:rPr>
@@ -1915,7 +1915,7 @@
       <w:pPr/>
       <w:r>
         <w:rPr>
-          <w:rFonts w:ascii="Times" w:hAnsi="Times" w:cs="Times"/>
+          <w:rFonts w:ascii="Times New Roman" w:hAnsi="Times New Roman" w:cs="Times New Roman"/>
           <w:sz w:val="24"/>
           <w:sz-cs w:val="24"/>
         </w:rPr>
@@ -1926,7 +1926,7 @@
       <w:pPr/>
       <w:r>
         <w:rPr>
-          <w:rFonts w:ascii="Times" w:hAnsi="Times" w:cs="Times"/>
+          <w:rFonts w:ascii="Times New Roman" w:hAnsi="Times New Roman" w:cs="Times New Roman"/>
           <w:sz w:val="24"/>
           <w:sz-cs w:val="24"/>
         </w:rPr>
@@ -1937,7 +1937,7 @@
       <w:pPr/>
       <w:r>
         <w:rPr>
-          <w:rFonts w:ascii="Times" w:hAnsi="Times" w:cs="Times"/>
+          <w:rFonts w:ascii="Times New Roman" w:hAnsi="Times New Roman" w:cs="Times New Roman"/>
           <w:sz w:val="24"/>
           <w:sz-cs w:val="24"/>
         </w:rPr>
@@ -1948,18 +1948,18 @@
       <w:pPr/>
       <w:r>
         <w:rPr>
-          <w:rFonts w:ascii="Times" w:hAnsi="Times" w:cs="Times"/>
-          <w:sz w:val="24"/>
-          <w:sz-cs w:val="24"/>
-        </w:rPr>
-        <w:t xml:space="preserve"/>
-      </w:r>
-    </w:p>
-    <w:p>
-      <w:pPr/>
-      <w:r>
-        <w:rPr>
-          <w:rFonts w:ascii="Times" w:hAnsi="Times" w:cs="Times"/>
+          <w:rFonts w:ascii="Times New Roman" w:hAnsi="Times New Roman" w:cs="Times New Roman"/>
+          <w:sz w:val="24"/>
+          <w:sz-cs w:val="24"/>
+        </w:rPr>
+        <w:t xml:space="preserve"/>
+      </w:r>
+    </w:p>
+    <w:p>
+      <w:pPr/>
+      <w:r>
+        <w:rPr>
+          <w:rFonts w:ascii="Times New Roman" w:hAnsi="Times New Roman" w:cs="Times New Roman"/>
           <w:sz w:val="24"/>
           <w:sz-cs w:val="24"/>
           <w:b/>
@@ -1968,7 +1968,7 @@
       </w:r>
       <w:r>
         <w:rPr>
-          <w:rFonts w:ascii="Times" w:hAnsi="Times" w:cs="Times"/>
+          <w:rFonts w:ascii="Times New Roman" w:hAnsi="Times New Roman" w:cs="Times New Roman"/>
           <w:sz w:val="24"/>
           <w:sz-cs w:val="24"/>
         </w:rPr>
@@ -1979,7 +1979,7 @@
       <w:pPr/>
       <w:r>
         <w:rPr>
-          <w:rFonts w:ascii="Times" w:hAnsi="Times" w:cs="Times"/>
+          <w:rFonts w:ascii="Times New Roman" w:hAnsi="Times New Roman" w:cs="Times New Roman"/>
           <w:sz w:val="24"/>
           <w:sz-cs w:val="24"/>
         </w:rPr>
@@ -1987,7 +1987,7 @@
       </w:r>
       <w:r>
         <w:rPr>
-          <w:rFonts w:ascii="Times" w:hAnsi="Times" w:cs="Times"/>
+          <w:rFonts w:ascii="Times New Roman" w:hAnsi="Times New Roman" w:cs="Times New Roman"/>
           <w:sz w:val="24"/>
           <w:sz-cs w:val="24"/>
           <w:color w:val="000000"/>
@@ -1996,29 +1996,29 @@
       </w:r>
       <w:r>
         <w:rPr>
-          <w:rFonts w:ascii="Times" w:hAnsi="Times" w:cs="Times"/>
-          <w:sz w:val="24"/>
-          <w:sz-cs w:val="24"/>
-        </w:rPr>
-        <w:t xml:space="preserve"/>
-      </w:r>
-    </w:p>
-    <w:p>
-      <w:pPr/>
-      <w:r>
-        <w:rPr>
-          <w:rFonts w:ascii="Times" w:hAnsi="Times" w:cs="Times"/>
-          <w:sz w:val="24"/>
-          <w:sz-cs w:val="24"/>
-        </w:rPr>
-        <w:t xml:space="preserve"/>
-      </w:r>
-    </w:p>
-    <w:p>
-      <w:pPr/>
-      <w:r>
-        <w:rPr>
-          <w:rFonts w:ascii="Times" w:hAnsi="Times" w:cs="Times"/>
+          <w:rFonts w:ascii="Times New Roman" w:hAnsi="Times New Roman" w:cs="Times New Roman"/>
+          <w:sz w:val="24"/>
+          <w:sz-cs w:val="24"/>
+        </w:rPr>
+        <w:t xml:space="preserve"/>
+      </w:r>
+    </w:p>
+    <w:p>
+      <w:pPr/>
+      <w:r>
+        <w:rPr>
+          <w:rFonts w:ascii="Times New Roman" w:hAnsi="Times New Roman" w:cs="Times New Roman"/>
+          <w:sz w:val="24"/>
+          <w:sz-cs w:val="24"/>
+        </w:rPr>
+        <w:t xml:space="preserve"/>
+      </w:r>
+    </w:p>
+    <w:p>
+      <w:pPr/>
+      <w:r>
+        <w:rPr>
+          <w:rFonts w:ascii="Times New Roman" w:hAnsi="Times New Roman" w:cs="Times New Roman"/>
           <w:sz w:val="24"/>
           <w:sz-cs w:val="24"/>
         </w:rPr>
@@ -2026,19 +2026,19 @@
       </w:r>
       <w:r>
         <w:rPr>
-          <w:rFonts w:ascii="Times" w:hAnsi="Times" w:cs="Times"/>
-          <w:sz w:val="24"/>
-          <w:sz-cs w:val="24"/>
-          <w:color w:val="000000"/>
-        </w:rPr>
-        <w:t xml:space="preserve"/>
-      </w:r>
-    </w:p>
-    <w:p>
-      <w:pPr/>
-      <w:r>
-        <w:rPr>
-          <w:rFonts w:ascii="Times" w:hAnsi="Times" w:cs="Times"/>
+          <w:rFonts w:ascii="Times New Roman" w:hAnsi="Times New Roman" w:cs="Times New Roman"/>
+          <w:sz w:val="24"/>
+          <w:sz-cs w:val="24"/>
+          <w:color w:val="000000"/>
+        </w:rPr>
+        <w:t xml:space="preserve"/>
+      </w:r>
+    </w:p>
+    <w:p>
+      <w:pPr/>
+      <w:r>
+        <w:rPr>
+          <w:rFonts w:ascii="Times New Roman" w:hAnsi="Times New Roman" w:cs="Times New Roman"/>
           <w:sz w:val="24"/>
           <w:sz-cs w:val="24"/>
           <w:color w:val="000000"/>
@@ -2047,18 +2047,18 @@
       </w:r>
       <w:r>
         <w:rPr>
-          <w:rFonts w:ascii="Times" w:hAnsi="Times" w:cs="Times"/>
-          <w:sz w:val="24"/>
-          <w:sz-cs w:val="24"/>
-        </w:rPr>
-        <w:t xml:space="preserve"/>
-      </w:r>
-    </w:p>
-    <w:p>
-      <w:pPr/>
-      <w:r>
-        <w:rPr>
-          <w:rFonts w:ascii="Times" w:hAnsi="Times" w:cs="Times"/>
+          <w:rFonts w:ascii="Times New Roman" w:hAnsi="Times New Roman" w:cs="Times New Roman"/>
+          <w:sz w:val="24"/>
+          <w:sz-cs w:val="24"/>
+        </w:rPr>
+        <w:t xml:space="preserve"/>
+      </w:r>
+    </w:p>
+    <w:p>
+      <w:pPr/>
+      <w:r>
+        <w:rPr>
+          <w:rFonts w:ascii="Times New Roman" w:hAnsi="Times New Roman" w:cs="Times New Roman"/>
           <w:sz w:val="24"/>
           <w:sz-cs w:val="24"/>
         </w:rPr>
@@ -2069,7 +2069,7 @@
       <w:pPr/>
       <w:r>
         <w:rPr>
-          <w:rFonts w:ascii="Times" w:hAnsi="Times" w:cs="Times"/>
+          <w:rFonts w:ascii="Times New Roman" w:hAnsi="Times New Roman" w:cs="Times New Roman"/>
           <w:sz w:val="24"/>
           <w:sz-cs w:val="24"/>
         </w:rPr>
@@ -2080,7 +2080,7 @@
       <w:pPr/>
       <w:r>
         <w:rPr>
-          <w:rFonts w:ascii="Times" w:hAnsi="Times" w:cs="Times"/>
+          <w:rFonts w:ascii="Times New Roman" w:hAnsi="Times New Roman" w:cs="Times New Roman"/>
           <w:sz w:val="24"/>
           <w:sz-cs w:val="24"/>
         </w:rPr>
@@ -2091,7 +2091,7 @@
       <w:pPr/>
       <w:r>
         <w:rPr>
-          <w:rFonts w:ascii="Times" w:hAnsi="Times" w:cs="Times"/>
+          <w:rFonts w:ascii="Times New Roman" w:hAnsi="Times New Roman" w:cs="Times New Roman"/>
           <w:sz w:val="24"/>
           <w:sz-cs w:val="24"/>
         </w:rPr>
@@ -2102,7 +2102,7 @@
       <w:pPr/>
       <w:r>
         <w:rPr>
-          <w:rFonts w:ascii="Times" w:hAnsi="Times" w:cs="Times"/>
+          <w:rFonts w:ascii="Times New Roman" w:hAnsi="Times New Roman" w:cs="Times New Roman"/>
           <w:sz w:val="24"/>
           <w:sz-cs w:val="24"/>
         </w:rPr>
@@ -2113,7 +2113,7 @@
       <w:pPr/>
       <w:r>
         <w:rPr>
-          <w:rFonts w:ascii="Times" w:hAnsi="Times" w:cs="Times"/>
+          <w:rFonts w:ascii="Times New Roman" w:hAnsi="Times New Roman" w:cs="Times New Roman"/>
           <w:sz w:val="24"/>
           <w:sz-cs w:val="24"/>
         </w:rPr>
@@ -2124,18 +2124,18 @@
       <w:pPr/>
       <w:r>
         <w:rPr>
-          <w:rFonts w:ascii="Times" w:hAnsi="Times" w:cs="Times"/>
-          <w:sz w:val="24"/>
-          <w:sz-cs w:val="24"/>
-        </w:rPr>
-        <w:t xml:space="preserve"/>
-      </w:r>
-    </w:p>
-    <w:p>
-      <w:pPr/>
-      <w:r>
-        <w:rPr>
-          <w:rFonts w:ascii="Times" w:hAnsi="Times" w:cs="Times"/>
+          <w:rFonts w:ascii="Times New Roman" w:hAnsi="Times New Roman" w:cs="Times New Roman"/>
+          <w:sz w:val="24"/>
+          <w:sz-cs w:val="24"/>
+        </w:rPr>
+        <w:t xml:space="preserve"/>
+      </w:r>
+    </w:p>
+    <w:p>
+      <w:pPr/>
+      <w:r>
+        <w:rPr>
+          <w:rFonts w:ascii="Times New Roman" w:hAnsi="Times New Roman" w:cs="Times New Roman"/>
           <w:sz w:val="24"/>
           <w:sz-cs w:val="24"/>
         </w:rPr>
@@ -2146,7 +2146,7 @@
       <w:pPr/>
       <w:r>
         <w:rPr>
-          <w:rFonts w:ascii="Times" w:hAnsi="Times" w:cs="Times"/>
+          <w:rFonts w:ascii="Times New Roman" w:hAnsi="Times New Roman" w:cs="Times New Roman"/>
           <w:sz w:val="24"/>
           <w:sz-cs w:val="24"/>
         </w:rPr>
@@ -2154,19 +2154,19 @@
       </w:r>
       <w:r>
         <w:rPr>
-          <w:rFonts w:ascii="Times" w:hAnsi="Times" w:cs="Times"/>
-          <w:sz w:val="24"/>
-          <w:sz-cs w:val="24"/>
-          <w:color w:val="000000"/>
-        </w:rPr>
-        <w:t xml:space="preserve"/>
-      </w:r>
-    </w:p>
-    <w:p>
-      <w:pPr/>
-      <w:r>
-        <w:rPr>
-          <w:rFonts w:ascii="Times" w:hAnsi="Times" w:cs="Times"/>
+          <w:rFonts w:ascii="Times New Roman" w:hAnsi="Times New Roman" w:cs="Times New Roman"/>
+          <w:sz w:val="24"/>
+          <w:sz-cs w:val="24"/>
+          <w:color w:val="000000"/>
+        </w:rPr>
+        <w:t xml:space="preserve"/>
+      </w:r>
+    </w:p>
+    <w:p>
+      <w:pPr/>
+      <w:r>
+        <w:rPr>
+          <w:rFonts w:ascii="Times New Roman" w:hAnsi="Times New Roman" w:cs="Times New Roman"/>
           <w:sz w:val="24"/>
           <w:sz-cs w:val="24"/>
           <w:color w:val="000000"/>
@@ -2175,18 +2175,18 @@
       </w:r>
       <w:r>
         <w:rPr>
-          <w:rFonts w:ascii="Times" w:hAnsi="Times" w:cs="Times"/>
-          <w:sz w:val="24"/>
-          <w:sz-cs w:val="24"/>
-        </w:rPr>
-        <w:t xml:space="preserve"/>
-      </w:r>
-    </w:p>
-    <w:p>
-      <w:pPr/>
-      <w:r>
-        <w:rPr>
-          <w:rFonts w:ascii="Times" w:hAnsi="Times" w:cs="Times"/>
+          <w:rFonts w:ascii="Times New Roman" w:hAnsi="Times New Roman" w:cs="Times New Roman"/>
+          <w:sz w:val="24"/>
+          <w:sz-cs w:val="24"/>
+        </w:rPr>
+        <w:t xml:space="preserve"/>
+      </w:r>
+    </w:p>
+    <w:p>
+      <w:pPr/>
+      <w:r>
+        <w:rPr>
+          <w:rFonts w:ascii="Times New Roman" w:hAnsi="Times New Roman" w:cs="Times New Roman"/>
           <w:sz w:val="24"/>
           <w:sz-cs w:val="24"/>
         </w:rPr>
@@ -2197,7 +2197,7 @@
       <w:pPr/>
       <w:r>
         <w:rPr>
-          <w:rFonts w:ascii="Times" w:hAnsi="Times" w:cs="Times"/>
+          <w:rFonts w:ascii="Times New Roman" w:hAnsi="Times New Roman" w:cs="Times New Roman"/>
           <w:sz w:val="24"/>
           <w:sz-cs w:val="24"/>
         </w:rPr>
@@ -2208,7 +2208,7 @@
       <w:pPr/>
       <w:r>
         <w:rPr>
-          <w:rFonts w:ascii="Times" w:hAnsi="Times" w:cs="Times"/>
+          <w:rFonts w:ascii="Times New Roman" w:hAnsi="Times New Roman" w:cs="Times New Roman"/>
           <w:sz w:val="24"/>
           <w:sz-cs w:val="24"/>
         </w:rPr>
@@ -2219,7 +2219,7 @@
       <w:pPr/>
       <w:r>
         <w:rPr>
-          <w:rFonts w:ascii="Times" w:hAnsi="Times" w:cs="Times"/>
+          <w:rFonts w:ascii="Times New Roman" w:hAnsi="Times New Roman" w:cs="Times New Roman"/>
           <w:sz w:val="24"/>
           <w:sz-cs w:val="24"/>
         </w:rPr>
@@ -2230,7 +2230,7 @@
       <w:pPr/>
       <w:r>
         <w:rPr>
-          <w:rFonts w:ascii="Times" w:hAnsi="Times" w:cs="Times"/>
+          <w:rFonts w:ascii="Times New Roman" w:hAnsi="Times New Roman" w:cs="Times New Roman"/>
           <w:sz w:val="24"/>
           <w:sz-cs w:val="24"/>
         </w:rPr>
@@ -2241,18 +2241,18 @@
       <w:pPr/>
       <w:r>
         <w:rPr>
-          <w:rFonts w:ascii="Times" w:hAnsi="Times" w:cs="Times"/>
-          <w:sz w:val="24"/>
-          <w:sz-cs w:val="24"/>
-        </w:rPr>
-        <w:t xml:space="preserve"/>
-      </w:r>
-    </w:p>
-    <w:p>
-      <w:pPr/>
-      <w:r>
-        <w:rPr>
-          <w:rFonts w:ascii="Times" w:hAnsi="Times" w:cs="Times"/>
+          <w:rFonts w:ascii="Times New Roman" w:hAnsi="Times New Roman" w:cs="Times New Roman"/>
+          <w:sz w:val="24"/>
+          <w:sz-cs w:val="24"/>
+        </w:rPr>
+        <w:t xml:space="preserve"/>
+      </w:r>
+    </w:p>
+    <w:p>
+      <w:pPr/>
+      <w:r>
+        <w:rPr>
+          <w:rFonts w:ascii="Times New Roman" w:hAnsi="Times New Roman" w:cs="Times New Roman"/>
           <w:sz w:val="24"/>
           <w:sz-cs w:val="24"/>
         </w:rPr>
@@ -2260,7 +2260,7 @@
       </w:r>
       <w:r>
         <w:rPr>
-          <w:rFonts w:ascii="Times" w:hAnsi="Times" w:cs="Times"/>
+          <w:rFonts w:ascii="Times New Roman" w:hAnsi="Times New Roman" w:cs="Times New Roman"/>
           <w:sz w:val="24"/>
           <w:sz-cs w:val="24"/>
           <w:strike/>
@@ -2272,19 +2272,7 @@
       <w:pPr/>
       <w:r>
         <w:rPr>
-          <w:rFonts w:ascii="Times" w:hAnsi="Times" w:cs="Times"/>
-          <w:sz w:val="24"/>
-          <w:sz-cs w:val="24"/>
-          <w:strike/>
-        </w:rPr>
-        <w:t xml:space="preserve"/>
-      </w:r>
-    </w:p>
-    <w:p>
-      <w:pPr/>
-      <w:r>
-        <w:rPr>
-          <w:rFonts w:ascii="Times" w:hAnsi="Times" w:cs="Times"/>
+          <w:rFonts w:ascii="Times New Roman" w:hAnsi="Times New Roman" w:cs="Times New Roman"/>
           <w:sz w:val="24"/>
           <w:sz-cs w:val="24"/>
           <w:color w:val="000000"/>
@@ -2293,7 +2281,7 @@
       </w:r>
       <w:r>
         <w:rPr>
-          <w:rFonts w:ascii="Times" w:hAnsi="Times" w:cs="Times"/>
+          <w:rFonts w:ascii="Times New Roman" w:hAnsi="Times New Roman" w:cs="Times New Roman"/>
           <w:sz w:val="24"/>
           <w:sz-cs w:val="24"/>
         </w:rPr>
@@ -2304,7 +2292,7 @@
       <w:pPr/>
       <w:r>
         <w:rPr>
-          <w:rFonts w:ascii="Times" w:hAnsi="Times" w:cs="Times"/>
+          <w:rFonts w:ascii="Times New Roman" w:hAnsi="Times New Roman" w:cs="Times New Roman"/>
           <w:sz w:val="24"/>
           <w:sz-cs w:val="24"/>
         </w:rPr>
@@ -2312,19 +2300,19 @@
       </w:r>
       <w:r>
         <w:rPr>
-          <w:rFonts w:ascii="Times" w:hAnsi="Times" w:cs="Times"/>
-          <w:sz w:val="24"/>
-          <w:sz-cs w:val="24"/>
-          <w:color w:val="000000"/>
-        </w:rPr>
-        <w:t xml:space="preserve"/>
-      </w:r>
-    </w:p>
-    <w:p>
-      <w:pPr/>
-      <w:r>
-        <w:rPr>
-          <w:rFonts w:ascii="Times" w:hAnsi="Times" w:cs="Times"/>
+          <w:rFonts w:ascii="Times New Roman" w:hAnsi="Times New Roman" w:cs="Times New Roman"/>
+          <w:sz w:val="24"/>
+          <w:sz-cs w:val="24"/>
+          <w:color w:val="000000"/>
+        </w:rPr>
+        <w:t xml:space="preserve"/>
+      </w:r>
+    </w:p>
+    <w:p>
+      <w:pPr/>
+      <w:r>
+        <w:rPr>
+          <w:rFonts w:ascii="Times New Roman" w:hAnsi="Times New Roman" w:cs="Times New Roman"/>
           <w:sz w:val="24"/>
           <w:sz-cs w:val="24"/>
           <w:color w:val="000000"/>
@@ -2336,7 +2324,7 @@
       <w:pPr/>
       <w:r>
         <w:rPr>
-          <w:rFonts w:ascii="Times" w:hAnsi="Times" w:cs="Times"/>
+          <w:rFonts w:ascii="Times New Roman" w:hAnsi="Times New Roman" w:cs="Times New Roman"/>
           <w:sz w:val="24"/>
           <w:sz-cs w:val="24"/>
           <w:color w:val="000000"/>
@@ -2348,7 +2336,7 @@
       <w:pPr/>
       <w:r>
         <w:rPr>
-          <w:rFonts w:ascii="Times" w:hAnsi="Times" w:cs="Times"/>
+          <w:rFonts w:ascii="Times New Roman" w:hAnsi="Times New Roman" w:cs="Times New Roman"/>
           <w:sz w:val="24"/>
           <w:sz-cs w:val="24"/>
           <w:color w:val="000000"/>
@@ -2360,7 +2348,7 @@
       <w:pPr/>
       <w:r>
         <w:rPr>
-          <w:rFonts w:ascii="Times" w:hAnsi="Times" w:cs="Times"/>
+          <w:rFonts w:ascii="Times New Roman" w:hAnsi="Times New Roman" w:cs="Times New Roman"/>
           <w:sz w:val="24"/>
           <w:sz-cs w:val="24"/>
           <w:color w:val="000000"/>
@@ -2372,7 +2360,7 @@
       <w:pPr/>
       <w:r>
         <w:rPr>
-          <w:rFonts w:ascii="Times" w:hAnsi="Times" w:cs="Times"/>
+          <w:rFonts w:ascii="Times New Roman" w:hAnsi="Times New Roman" w:cs="Times New Roman"/>
           <w:sz w:val="24"/>
           <w:sz-cs w:val="24"/>
           <w:color w:val="000000"/>
@@ -2384,7 +2372,7 @@
       <w:pPr/>
       <w:r>
         <w:rPr>
-          <w:rFonts w:ascii="Times" w:hAnsi="Times" w:cs="Times"/>
+          <w:rFonts w:ascii="Times New Roman" w:hAnsi="Times New Roman" w:cs="Times New Roman"/>
           <w:sz w:val="24"/>
           <w:sz-cs w:val="24"/>
           <w:color w:val="000000"/>
@@ -2396,7 +2384,7 @@
       <w:pPr/>
       <w:r>
         <w:rPr>
-          <w:rFonts w:ascii="Times" w:hAnsi="Times" w:cs="Times"/>
+          <w:rFonts w:ascii="Times New Roman" w:hAnsi="Times New Roman" w:cs="Times New Roman"/>
           <w:sz w:val="24"/>
           <w:sz-cs w:val="24"/>
           <w:color w:val="000000"/>
@@ -2408,19 +2396,19 @@
       <w:pPr/>
       <w:r>
         <w:rPr>
-          <w:rFonts w:ascii="Times" w:hAnsi="Times" w:cs="Times"/>
-          <w:sz w:val="24"/>
-          <w:sz-cs w:val="24"/>
-          <w:color w:val="000000"/>
-        </w:rPr>
-        <w:t xml:space="preserve"/>
-      </w:r>
-    </w:p>
-    <w:p>
-      <w:pPr/>
-      <w:r>
-        <w:rPr>
-          <w:rFonts w:ascii="Times" w:hAnsi="Times" w:cs="Times"/>
+          <w:rFonts w:ascii="Times New Roman" w:hAnsi="Times New Roman" w:cs="Times New Roman"/>
+          <w:sz w:val="24"/>
+          <w:sz-cs w:val="24"/>
+          <w:color w:val="000000"/>
+        </w:rPr>
+        <w:t xml:space="preserve"/>
+      </w:r>
+    </w:p>
+    <w:p>
+      <w:pPr/>
+      <w:r>
+        <w:rPr>
+          <w:rFonts w:ascii="Times New Roman" w:hAnsi="Times New Roman" w:cs="Times New Roman"/>
           <w:sz w:val="24"/>
           <w:sz-cs w:val="24"/>
         </w:rPr>
@@ -2428,19 +2416,19 @@
       </w:r>
       <w:r>
         <w:rPr>
-          <w:rFonts w:ascii="Times" w:hAnsi="Times" w:cs="Times"/>
-          <w:sz w:val="24"/>
-          <w:sz-cs w:val="24"/>
-          <w:color w:val="000000"/>
-        </w:rPr>
-        <w:t xml:space="preserve"/>
-      </w:r>
-    </w:p>
-    <w:p>
-      <w:pPr/>
-      <w:r>
-        <w:rPr>
-          <w:rFonts w:ascii="Times" w:hAnsi="Times" w:cs="Times"/>
+          <w:rFonts w:ascii="Times New Roman" w:hAnsi="Times New Roman" w:cs="Times New Roman"/>
+          <w:sz w:val="24"/>
+          <w:sz-cs w:val="24"/>
+          <w:color w:val="000000"/>
+        </w:rPr>
+        <w:t xml:space="preserve"/>
+      </w:r>
+    </w:p>
+    <w:p>
+      <w:pPr/>
+      <w:r>
+        <w:rPr>
+          <w:rFonts w:ascii="Times New Roman" w:hAnsi="Times New Roman" w:cs="Times New Roman"/>
           <w:sz w:val="24"/>
           <w:sz-cs w:val="24"/>
           <w:color w:val="000000"/>
@@ -2452,7 +2440,7 @@
       <w:pPr/>
       <w:r>
         <w:rPr>
-          <w:rFonts w:ascii="Times" w:hAnsi="Times" w:cs="Times"/>
+          <w:rFonts w:ascii="Times New Roman" w:hAnsi="Times New Roman" w:cs="Times New Roman"/>
           <w:sz w:val="24"/>
           <w:sz-cs w:val="24"/>
           <w:color w:val="000000"/>
@@ -2461,18 +2449,18 @@
       </w:r>
       <w:r>
         <w:rPr>
-          <w:rFonts w:ascii="Times" w:hAnsi="Times" w:cs="Times"/>
-          <w:sz w:val="24"/>
-          <w:sz-cs w:val="24"/>
-        </w:rPr>
-        <w:t xml:space="preserve"/>
-      </w:r>
-    </w:p>
-    <w:p>
-      <w:pPr/>
-      <w:r>
-        <w:rPr>
-          <w:rFonts w:ascii="Times" w:hAnsi="Times" w:cs="Times"/>
+          <w:rFonts w:ascii="Times New Roman" w:hAnsi="Times New Roman" w:cs="Times New Roman"/>
+          <w:sz w:val="24"/>
+          <w:sz-cs w:val="24"/>
+        </w:rPr>
+        <w:t xml:space="preserve"/>
+      </w:r>
+    </w:p>
+    <w:p>
+      <w:pPr/>
+      <w:r>
+        <w:rPr>
+          <w:rFonts w:ascii="Times New Roman" w:hAnsi="Times New Roman" w:cs="Times New Roman"/>
           <w:sz w:val="24"/>
           <w:sz-cs w:val="24"/>
         </w:rPr>
@@ -2483,7 +2471,7 @@
       <w:pPr/>
       <w:r>
         <w:rPr>
-          <w:rFonts w:ascii="Times" w:hAnsi="Times" w:cs="Times"/>
+          <w:rFonts w:ascii="Times New Roman" w:hAnsi="Times New Roman" w:cs="Times New Roman"/>
           <w:sz w:val="24"/>
           <w:sz-cs w:val="24"/>
         </w:rPr>
@@ -2494,7 +2482,7 @@
       <w:pPr/>
       <w:r>
         <w:rPr>
-          <w:rFonts w:ascii="Times" w:hAnsi="Times" w:cs="Times"/>
+          <w:rFonts w:ascii="Times New Roman" w:hAnsi="Times New Roman" w:cs="Times New Roman"/>
           <w:sz w:val="24"/>
           <w:sz-cs w:val="24"/>
         </w:rPr>
@@ -2505,18 +2493,18 @@
       <w:pPr/>
       <w:r>
         <w:rPr>
-          <w:rFonts w:ascii="Times" w:hAnsi="Times" w:cs="Times"/>
-          <w:sz w:val="24"/>
-          <w:sz-cs w:val="24"/>
-        </w:rPr>
-        <w:t xml:space="preserve"/>
-      </w:r>
-    </w:p>
-    <w:p>
-      <w:pPr/>
-      <w:r>
-        <w:rPr>
-          <w:rFonts w:ascii="Times" w:hAnsi="Times" w:cs="Times"/>
+          <w:rFonts w:ascii="Times New Roman" w:hAnsi="Times New Roman" w:cs="Times New Roman"/>
+          <w:sz w:val="24"/>
+          <w:sz-cs w:val="24"/>
+        </w:rPr>
+        <w:t xml:space="preserve"/>
+      </w:r>
+    </w:p>
+    <w:p>
+      <w:pPr/>
+      <w:r>
+        <w:rPr>
+          <w:rFonts w:ascii="Times New Roman" w:hAnsi="Times New Roman" w:cs="Times New Roman"/>
           <w:sz w:val="24"/>
           <w:sz-cs w:val="24"/>
         </w:rPr>
@@ -2524,19 +2512,19 @@
       </w:r>
       <w:r>
         <w:rPr>
-          <w:rFonts w:ascii="Times" w:hAnsi="Times" w:cs="Times"/>
-          <w:sz w:val="24"/>
-          <w:sz-cs w:val="24"/>
-          <w:color w:val="000000"/>
-        </w:rPr>
-        <w:t xml:space="preserve"/>
-      </w:r>
-    </w:p>
-    <w:p>
-      <w:pPr/>
-      <w:r>
-        <w:rPr>
-          <w:rFonts w:ascii="Times" w:hAnsi="Times" w:cs="Times"/>
+          <w:rFonts w:ascii="Times New Roman" w:hAnsi="Times New Roman" w:cs="Times New Roman"/>
+          <w:sz w:val="24"/>
+          <w:sz-cs w:val="24"/>
+          <w:color w:val="000000"/>
+        </w:rPr>
+        <w:t xml:space="preserve"/>
+      </w:r>
+    </w:p>
+    <w:p>
+      <w:pPr/>
+      <w:r>
+        <w:rPr>
+          <w:rFonts w:ascii="Times New Roman" w:hAnsi="Times New Roman" w:cs="Times New Roman"/>
           <w:sz w:val="24"/>
           <w:sz-cs w:val="24"/>
           <w:color w:val="000000"/>
@@ -2545,18 +2533,18 @@
       </w:r>
       <w:r>
         <w:rPr>
-          <w:rFonts w:ascii="Times" w:hAnsi="Times" w:cs="Times"/>
-          <w:sz w:val="24"/>
-          <w:sz-cs w:val="24"/>
-        </w:rPr>
-        <w:t xml:space="preserve"/>
-      </w:r>
-    </w:p>
-    <w:p>
-      <w:pPr/>
-      <w:r>
-        <w:rPr>
-          <w:rFonts w:ascii="Times" w:hAnsi="Times" w:cs="Times"/>
+          <w:rFonts w:ascii="Times New Roman" w:hAnsi="Times New Roman" w:cs="Times New Roman"/>
+          <w:sz w:val="24"/>
+          <w:sz-cs w:val="24"/>
+        </w:rPr>
+        <w:t xml:space="preserve"/>
+      </w:r>
+    </w:p>
+    <w:p>
+      <w:pPr/>
+      <w:r>
+        <w:rPr>
+          <w:rFonts w:ascii="Times New Roman" w:hAnsi="Times New Roman" w:cs="Times New Roman"/>
           <w:sz w:val="24"/>
           <w:sz-cs w:val="24"/>
         </w:rPr>
@@ -2567,7 +2555,7 @@
       <w:pPr/>
       <w:r>
         <w:rPr>
-          <w:rFonts w:ascii="Times" w:hAnsi="Times" w:cs="Times"/>
+          <w:rFonts w:ascii="Times New Roman" w:hAnsi="Times New Roman" w:cs="Times New Roman"/>
           <w:sz w:val="24"/>
           <w:sz-cs w:val="24"/>
         </w:rPr>
@@ -2578,7 +2566,7 @@
       <w:pPr/>
       <w:r>
         <w:rPr>
-          <w:rFonts w:ascii="Times" w:hAnsi="Times" w:cs="Times"/>
+          <w:rFonts w:ascii="Times New Roman" w:hAnsi="Times New Roman" w:cs="Times New Roman"/>
           <w:sz w:val="24"/>
           <w:sz-cs w:val="24"/>
         </w:rPr>
@@ -2589,7 +2577,7 @@
       <w:pPr/>
       <w:r>
         <w:rPr>
-          <w:rFonts w:ascii="Times" w:hAnsi="Times" w:cs="Times"/>
+          <w:rFonts w:ascii="Times New Roman" w:hAnsi="Times New Roman" w:cs="Times New Roman"/>
           <w:sz w:val="24"/>
           <w:sz-cs w:val="24"/>
         </w:rPr>
@@ -2600,7 +2588,7 @@
       <w:pPr/>
       <w:r>
         <w:rPr>
-          <w:rFonts w:ascii="Times" w:hAnsi="Times" w:cs="Times"/>
+          <w:rFonts w:ascii="Times New Roman" w:hAnsi="Times New Roman" w:cs="Times New Roman"/>
           <w:sz w:val="24"/>
           <w:sz-cs w:val="24"/>
         </w:rPr>
@@ -2611,7 +2599,7 @@
       <w:pPr/>
       <w:r>
         <w:rPr>
-          <w:rFonts w:ascii="Times" w:hAnsi="Times" w:cs="Times"/>
+          <w:rFonts w:ascii="Times New Roman" w:hAnsi="Times New Roman" w:cs="Times New Roman"/>
           <w:sz w:val="24"/>
           <w:sz-cs w:val="24"/>
         </w:rPr>
@@ -2622,7 +2610,7 @@
       <w:pPr/>
       <w:r>
         <w:rPr>
-          <w:rFonts w:ascii="Times" w:hAnsi="Times" w:cs="Times"/>
+          <w:rFonts w:ascii="Times New Roman" w:hAnsi="Times New Roman" w:cs="Times New Roman"/>
           <w:sz w:val="24"/>
           <w:sz-cs w:val="24"/>
         </w:rPr>
@@ -2633,18 +2621,18 @@
       <w:pPr/>
       <w:r>
         <w:rPr>
-          <w:rFonts w:ascii="Times" w:hAnsi="Times" w:cs="Times"/>
-          <w:sz w:val="24"/>
-          <w:sz-cs w:val="24"/>
-        </w:rPr>
-        <w:t xml:space="preserve"/>
-      </w:r>
-    </w:p>
-    <w:p>
-      <w:pPr/>
-      <w:r>
-        <w:rPr>
-          <w:rFonts w:ascii="Times" w:hAnsi="Times" w:cs="Times"/>
+          <w:rFonts w:ascii="Times New Roman" w:hAnsi="Times New Roman" w:cs="Times New Roman"/>
+          <w:sz w:val="24"/>
+          <w:sz-cs w:val="24"/>
+        </w:rPr>
+        <w:t xml:space="preserve"/>
+      </w:r>
+    </w:p>
+    <w:p>
+      <w:pPr/>
+      <w:r>
+        <w:rPr>
+          <w:rFonts w:ascii="Times New Roman" w:hAnsi="Times New Roman" w:cs="Times New Roman"/>
           <w:sz w:val="24"/>
           <w:sz-cs w:val="24"/>
         </w:rPr>
@@ -2652,19 +2640,19 @@
       </w:r>
       <w:r>
         <w:rPr>
-          <w:rFonts w:ascii="Times" w:hAnsi="Times" w:cs="Times"/>
-          <w:sz w:val="24"/>
-          <w:sz-cs w:val="24"/>
-          <w:color w:val="000000"/>
-        </w:rPr>
-        <w:t xml:space="preserve"/>
-      </w:r>
-    </w:p>
-    <w:p>
-      <w:pPr/>
-      <w:r>
-        <w:rPr>
-          <w:rFonts w:ascii="Times" w:hAnsi="Times" w:cs="Times"/>
+          <w:rFonts w:ascii="Times New Roman" w:hAnsi="Times New Roman" w:cs="Times New Roman"/>
+          <w:sz w:val="24"/>
+          <w:sz-cs w:val="24"/>
+          <w:color w:val="000000"/>
+        </w:rPr>
+        <w:t xml:space="preserve"/>
+      </w:r>
+    </w:p>
+    <w:p>
+      <w:pPr/>
+      <w:r>
+        <w:rPr>
+          <w:rFonts w:ascii="Times New Roman" w:hAnsi="Times New Roman" w:cs="Times New Roman"/>
           <w:sz w:val="24"/>
           <w:sz-cs w:val="24"/>
           <w:color w:val="000000"/>
@@ -2676,7 +2664,7 @@
       <w:pPr/>
       <w:r>
         <w:rPr>
-          <w:rFonts w:ascii="Times" w:hAnsi="Times" w:cs="Times"/>
+          <w:rFonts w:ascii="Times New Roman" w:hAnsi="Times New Roman" w:cs="Times New Roman"/>
           <w:sz w:val="24"/>
           <w:sz-cs w:val="24"/>
           <w:color w:val="000000"/>
@@ -2685,18 +2673,18 @@
       </w:r>
       <w:r>
         <w:rPr>
-          <w:rFonts w:ascii="Times" w:hAnsi="Times" w:cs="Times"/>
-          <w:sz w:val="24"/>
-          <w:sz-cs w:val="24"/>
-        </w:rPr>
-        <w:t xml:space="preserve"/>
-      </w:r>
-    </w:p>
-    <w:p>
-      <w:pPr/>
-      <w:r>
-        <w:rPr>
-          <w:rFonts w:ascii="Times" w:hAnsi="Times" w:cs="Times"/>
+          <w:rFonts w:ascii="Times New Roman" w:hAnsi="Times New Roman" w:cs="Times New Roman"/>
+          <w:sz w:val="24"/>
+          <w:sz-cs w:val="24"/>
+        </w:rPr>
+        <w:t xml:space="preserve"/>
+      </w:r>
+    </w:p>
+    <w:p>
+      <w:pPr/>
+      <w:r>
+        <w:rPr>
+          <w:rFonts w:ascii="Times New Roman" w:hAnsi="Times New Roman" w:cs="Times New Roman"/>
           <w:sz w:val="24"/>
           <w:sz-cs w:val="24"/>
         </w:rPr>
@@ -2707,7 +2695,7 @@
       <w:pPr/>
       <w:r>
         <w:rPr>
-          <w:rFonts w:ascii="Times" w:hAnsi="Times" w:cs="Times"/>
+          <w:rFonts w:ascii="Times New Roman" w:hAnsi="Times New Roman" w:cs="Times New Roman"/>
           <w:sz w:val="24"/>
           <w:sz-cs w:val="24"/>
         </w:rPr>
@@ -2718,7 +2706,7 @@
       <w:pPr/>
       <w:r>
         <w:rPr>
-          <w:rFonts w:ascii="Times" w:hAnsi="Times" w:cs="Times"/>
+          <w:rFonts w:ascii="Times New Roman" w:hAnsi="Times New Roman" w:cs="Times New Roman"/>
           <w:sz w:val="24"/>
           <w:sz-cs w:val="24"/>
         </w:rPr>
@@ -2729,18 +2717,18 @@
       <w:pPr/>
       <w:r>
         <w:rPr>
-          <w:rFonts w:ascii="Times" w:hAnsi="Times" w:cs="Times"/>
-          <w:sz w:val="24"/>
-          <w:sz-cs w:val="24"/>
-        </w:rPr>
-        <w:t xml:space="preserve"/>
-      </w:r>
-    </w:p>
-    <w:p>
-      <w:pPr/>
-      <w:r>
-        <w:rPr>
-          <w:rFonts w:ascii="Times" w:hAnsi="Times" w:cs="Times"/>
+          <w:rFonts w:ascii="Times New Roman" w:hAnsi="Times New Roman" w:cs="Times New Roman"/>
+          <w:sz w:val="24"/>
+          <w:sz-cs w:val="24"/>
+        </w:rPr>
+        <w:t xml:space="preserve"/>
+      </w:r>
+    </w:p>
+    <w:p>
+      <w:pPr/>
+      <w:r>
+        <w:rPr>
+          <w:rFonts w:ascii="Times New Roman" w:hAnsi="Times New Roman" w:cs="Times New Roman"/>
           <w:sz w:val="24"/>
           <w:sz-cs w:val="24"/>
         </w:rPr>
@@ -2748,19 +2736,19 @@
       </w:r>
       <w:r>
         <w:rPr>
-          <w:rFonts w:ascii="Times" w:hAnsi="Times" w:cs="Times"/>
-          <w:sz w:val="24"/>
-          <w:sz-cs w:val="24"/>
-          <w:color w:val="000000"/>
-        </w:rPr>
-        <w:t xml:space="preserve"/>
-      </w:r>
-    </w:p>
-    <w:p>
-      <w:pPr/>
-      <w:r>
-        <w:rPr>
-          <w:rFonts w:ascii="Times" w:hAnsi="Times" w:cs="Times"/>
+          <w:rFonts w:ascii="Times New Roman" w:hAnsi="Times New Roman" w:cs="Times New Roman"/>
+          <w:sz w:val="24"/>
+          <w:sz-cs w:val="24"/>
+          <w:color w:val="000000"/>
+        </w:rPr>
+        <w:t xml:space="preserve"/>
+      </w:r>
+    </w:p>
+    <w:p>
+      <w:pPr/>
+      <w:r>
+        <w:rPr>
+          <w:rFonts w:ascii="Times New Roman" w:hAnsi="Times New Roman" w:cs="Times New Roman"/>
           <w:sz w:val="24"/>
           <w:sz-cs w:val="24"/>
           <w:color w:val="000000"/>
@@ -2772,7 +2760,7 @@
       <w:pPr/>
       <w:r>
         <w:rPr>
-          <w:rFonts w:ascii="Times" w:hAnsi="Times" w:cs="Times"/>
+          <w:rFonts w:ascii="Times New Roman" w:hAnsi="Times New Roman" w:cs="Times New Roman"/>
           <w:sz w:val="24"/>
           <w:sz-cs w:val="24"/>
           <w:color w:val="000000"/>
@@ -2784,7 +2772,7 @@
       <w:pPr/>
       <w:r>
         <w:rPr>
-          <w:rFonts w:ascii="Times" w:hAnsi="Times" w:cs="Times"/>
+          <w:rFonts w:ascii="Times New Roman" w:hAnsi="Times New Roman" w:cs="Times New Roman"/>
           <w:sz w:val="24"/>
           <w:sz-cs w:val="24"/>
           <w:color w:val="000000"/>
@@ -2793,18 +2781,18 @@
       </w:r>
       <w:r>
         <w:rPr>
-          <w:rFonts w:ascii="Times" w:hAnsi="Times" w:cs="Times"/>
-          <w:sz w:val="24"/>
-          <w:sz-cs w:val="24"/>
-        </w:rPr>
-        <w:t xml:space="preserve"/>
-      </w:r>
-    </w:p>
-    <w:p>
-      <w:pPr/>
-      <w:r>
-        <w:rPr>
-          <w:rFonts w:ascii="Times" w:hAnsi="Times" w:cs="Times"/>
+          <w:rFonts w:ascii="Times New Roman" w:hAnsi="Times New Roman" w:cs="Times New Roman"/>
+          <w:sz w:val="24"/>
+          <w:sz-cs w:val="24"/>
+        </w:rPr>
+        <w:t xml:space="preserve"/>
+      </w:r>
+    </w:p>
+    <w:p>
+      <w:pPr/>
+      <w:r>
+        <w:rPr>
+          <w:rFonts w:ascii="Times New Roman" w:hAnsi="Times New Roman" w:cs="Times New Roman"/>
           <w:sz w:val="24"/>
           <w:sz-cs w:val="24"/>
         </w:rPr>
@@ -2815,7 +2803,7 @@
       <w:pPr/>
       <w:r>
         <w:rPr>
-          <w:rFonts w:ascii="Times" w:hAnsi="Times" w:cs="Times"/>
+          <w:rFonts w:ascii="Times New Roman" w:hAnsi="Times New Roman" w:cs="Times New Roman"/>
           <w:sz w:val="24"/>
           <w:sz-cs w:val="24"/>
         </w:rPr>
@@ -2826,7 +2814,7 @@
       <w:pPr/>
       <w:r>
         <w:rPr>
-          <w:rFonts w:ascii="Times" w:hAnsi="Times" w:cs="Times"/>
+          <w:rFonts w:ascii="Times New Roman" w:hAnsi="Times New Roman" w:cs="Times New Roman"/>
           <w:sz w:val="24"/>
           <w:sz-cs w:val="24"/>
         </w:rPr>
@@ -2837,18 +2825,18 @@
       <w:pPr/>
       <w:r>
         <w:rPr>
-          <w:rFonts w:ascii="Times" w:hAnsi="Times" w:cs="Times"/>
-          <w:sz w:val="24"/>
-          <w:sz-cs w:val="24"/>
-        </w:rPr>
-        <w:t xml:space="preserve"/>
-      </w:r>
-    </w:p>
-    <w:p>
-      <w:pPr/>
-      <w:r>
-        <w:rPr>
-          <w:rFonts w:ascii="Times" w:hAnsi="Times" w:cs="Times"/>
+          <w:rFonts w:ascii="Times New Roman" w:hAnsi="Times New Roman" w:cs="Times New Roman"/>
+          <w:sz w:val="24"/>
+          <w:sz-cs w:val="24"/>
+        </w:rPr>
+        <w:t xml:space="preserve"/>
+      </w:r>
+    </w:p>
+    <w:p>
+      <w:pPr/>
+      <w:r>
+        <w:rPr>
+          <w:rFonts w:ascii="Times New Roman" w:hAnsi="Times New Roman" w:cs="Times New Roman"/>
           <w:sz w:val="24"/>
           <w:sz-cs w:val="24"/>
         </w:rPr>
@@ -2856,19 +2844,19 @@
       </w:r>
       <w:r>
         <w:rPr>
-          <w:rFonts w:ascii="Times" w:hAnsi="Times" w:cs="Times"/>
-          <w:sz w:val="24"/>
-          <w:sz-cs w:val="24"/>
-          <w:color w:val="000000"/>
-        </w:rPr>
-        <w:t xml:space="preserve"/>
-      </w:r>
-    </w:p>
-    <w:p>
-      <w:pPr/>
-      <w:r>
-        <w:rPr>
-          <w:rFonts w:ascii="Times" w:hAnsi="Times" w:cs="Times"/>
+          <w:rFonts w:ascii="Times New Roman" w:hAnsi="Times New Roman" w:cs="Times New Roman"/>
+          <w:sz w:val="24"/>
+          <w:sz-cs w:val="24"/>
+          <w:color w:val="000000"/>
+        </w:rPr>
+        <w:t xml:space="preserve"/>
+      </w:r>
+    </w:p>
+    <w:p>
+      <w:pPr/>
+      <w:r>
+        <w:rPr>
+          <w:rFonts w:ascii="Times New Roman" w:hAnsi="Times New Roman" w:cs="Times New Roman"/>
           <w:sz w:val="24"/>
           <w:sz-cs w:val="24"/>
           <w:color w:val="000000"/>
@@ -2877,18 +2865,18 @@
       </w:r>
       <w:r>
         <w:rPr>
-          <w:rFonts w:ascii="Times" w:hAnsi="Times" w:cs="Times"/>
-          <w:sz w:val="24"/>
-          <w:sz-cs w:val="24"/>
-        </w:rPr>
-        <w:t xml:space="preserve"/>
-      </w:r>
-    </w:p>
-    <w:p>
-      <w:pPr/>
-      <w:r>
-        <w:rPr>
-          <w:rFonts w:ascii="Times" w:hAnsi="Times" w:cs="Times"/>
+          <w:rFonts w:ascii="Times New Roman" w:hAnsi="Times New Roman" w:cs="Times New Roman"/>
+          <w:sz w:val="24"/>
+          <w:sz-cs w:val="24"/>
+        </w:rPr>
+        <w:t xml:space="preserve"/>
+      </w:r>
+    </w:p>
+    <w:p>
+      <w:pPr/>
+      <w:r>
+        <w:rPr>
+          <w:rFonts w:ascii="Times New Roman" w:hAnsi="Times New Roman" w:cs="Times New Roman"/>
           <w:sz w:val="24"/>
           <w:sz-cs w:val="24"/>
         </w:rPr>
@@ -2899,7 +2887,7 @@
       <w:pPr/>
       <w:r>
         <w:rPr>
-          <w:rFonts w:ascii="Times" w:hAnsi="Times" w:cs="Times"/>
+          <w:rFonts w:ascii="Times New Roman" w:hAnsi="Times New Roman" w:cs="Times New Roman"/>
           <w:sz w:val="24"/>
           <w:sz-cs w:val="24"/>
         </w:rPr>
@@ -2910,7 +2898,7 @@
       <w:pPr/>
       <w:r>
         <w:rPr>
-          <w:rFonts w:ascii="Times" w:hAnsi="Times" w:cs="Times"/>
+          <w:rFonts w:ascii="Times New Roman" w:hAnsi="Times New Roman" w:cs="Times New Roman"/>
           <w:sz w:val="24"/>
           <w:sz-cs w:val="24"/>
         </w:rPr>
@@ -2921,7 +2909,7 @@
       <w:pPr/>
       <w:r>
         <w:rPr>
-          <w:rFonts w:ascii="Times" w:hAnsi="Times" w:cs="Times"/>
+          <w:rFonts w:ascii="Times New Roman" w:hAnsi="Times New Roman" w:cs="Times New Roman"/>
           <w:sz w:val="24"/>
           <w:sz-cs w:val="24"/>
         </w:rPr>
@@ -2932,18 +2920,18 @@
       <w:pPr/>
       <w:r>
         <w:rPr>
-          <w:rFonts w:ascii="Times" w:hAnsi="Times" w:cs="Times"/>
-          <w:sz w:val="24"/>
-          <w:sz-cs w:val="24"/>
-        </w:rPr>
-        <w:t xml:space="preserve"/>
-      </w:r>
-    </w:p>
-    <w:p>
-      <w:pPr/>
-      <w:r>
-        <w:rPr>
-          <w:rFonts w:ascii="Times" w:hAnsi="Times" w:cs="Times"/>
+          <w:rFonts w:ascii="Times New Roman" w:hAnsi="Times New Roman" w:cs="Times New Roman"/>
+          <w:sz w:val="24"/>
+          <w:sz-cs w:val="24"/>
+        </w:rPr>
+        <w:t xml:space="preserve"/>
+      </w:r>
+    </w:p>
+    <w:p>
+      <w:pPr/>
+      <w:r>
+        <w:rPr>
+          <w:rFonts w:ascii="Times New Roman" w:hAnsi="Times New Roman" w:cs="Times New Roman"/>
           <w:sz w:val="24"/>
           <w:sz-cs w:val="24"/>
         </w:rPr>
@@ -2954,7 +2942,7 @@
       <w:pPr/>
       <w:r>
         <w:rPr>
-          <w:rFonts w:ascii="Times" w:hAnsi="Times" w:cs="Times"/>
+          <w:rFonts w:ascii="Times New Roman" w:hAnsi="Times New Roman" w:cs="Times New Roman"/>
           <w:sz w:val="24"/>
           <w:sz-cs w:val="24"/>
         </w:rPr>
@@ -2962,19 +2950,19 @@
       </w:r>
       <w:r>
         <w:rPr>
-          <w:rFonts w:ascii="Times" w:hAnsi="Times" w:cs="Times"/>
-          <w:sz w:val="24"/>
-          <w:sz-cs w:val="24"/>
-          <w:color w:val="000000"/>
-        </w:rPr>
-        <w:t xml:space="preserve"/>
-      </w:r>
-    </w:p>
-    <w:p>
-      <w:pPr/>
-      <w:r>
-        <w:rPr>
-          <w:rFonts w:ascii="Times" w:hAnsi="Times" w:cs="Times"/>
+          <w:rFonts w:ascii="Times New Roman" w:hAnsi="Times New Roman" w:cs="Times New Roman"/>
+          <w:sz w:val="24"/>
+          <w:sz-cs w:val="24"/>
+          <w:color w:val="000000"/>
+        </w:rPr>
+        <w:t xml:space="preserve"/>
+      </w:r>
+    </w:p>
+    <w:p>
+      <w:pPr/>
+      <w:r>
+        <w:rPr>
+          <w:rFonts w:ascii="Times New Roman" w:hAnsi="Times New Roman" w:cs="Times New Roman"/>
           <w:sz w:val="24"/>
           <w:sz-cs w:val="24"/>
           <w:color w:val="000000"/>
@@ -2986,7 +2974,7 @@
       <w:pPr/>
       <w:r>
         <w:rPr>
-          <w:rFonts w:ascii="Times" w:hAnsi="Times" w:cs="Times"/>
+          <w:rFonts w:ascii="Times New Roman" w:hAnsi="Times New Roman" w:cs="Times New Roman"/>
           <w:sz w:val="24"/>
           <w:sz-cs w:val="24"/>
           <w:color w:val="000000"/>
@@ -2995,18 +2983,18 @@
       </w:r>
       <w:r>
         <w:rPr>
-          <w:rFonts w:ascii="Times" w:hAnsi="Times" w:cs="Times"/>
-          <w:sz w:val="24"/>
-          <w:sz-cs w:val="24"/>
-        </w:rPr>
-        <w:t xml:space="preserve"/>
-      </w:r>
-    </w:p>
-    <w:p>
-      <w:pPr/>
-      <w:r>
-        <w:rPr>
-          <w:rFonts w:ascii="Times" w:hAnsi="Times" w:cs="Times"/>
+          <w:rFonts w:ascii="Times New Roman" w:hAnsi="Times New Roman" w:cs="Times New Roman"/>
+          <w:sz w:val="24"/>
+          <w:sz-cs w:val="24"/>
+        </w:rPr>
+        <w:t xml:space="preserve"/>
+      </w:r>
+    </w:p>
+    <w:p>
+      <w:pPr/>
+      <w:r>
+        <w:rPr>
+          <w:rFonts w:ascii="Times New Roman" w:hAnsi="Times New Roman" w:cs="Times New Roman"/>
           <w:sz w:val="24"/>
           <w:sz-cs w:val="24"/>
         </w:rPr>
@@ -3017,7 +3005,7 @@
       <w:pPr/>
       <w:r>
         <w:rPr>
-          <w:rFonts w:ascii="Times" w:hAnsi="Times" w:cs="Times"/>
+          <w:rFonts w:ascii="Times New Roman" w:hAnsi="Times New Roman" w:cs="Times New Roman"/>
           <w:sz w:val="24"/>
           <w:sz-cs w:val="24"/>
         </w:rPr>
@@ -3028,7 +3016,7 @@
       <w:pPr/>
       <w:r>
         <w:rPr>
-          <w:rFonts w:ascii="Times" w:hAnsi="Times" w:cs="Times"/>
+          <w:rFonts w:ascii="Times New Roman" w:hAnsi="Times New Roman" w:cs="Times New Roman"/>
           <w:sz w:val="24"/>
           <w:sz-cs w:val="24"/>
         </w:rPr>
@@ -3039,7 +3027,7 @@
       <w:pPr/>
       <w:r>
         <w:rPr>
-          <w:rFonts w:ascii="Times" w:hAnsi="Times" w:cs="Times"/>
+          <w:rFonts w:ascii="Times New Roman" w:hAnsi="Times New Roman" w:cs="Times New Roman"/>
           <w:sz w:val="24"/>
           <w:sz-cs w:val="24"/>
         </w:rPr>
@@ -3050,7 +3038,7 @@
       <w:pPr/>
       <w:r>
         <w:rPr>
-          <w:rFonts w:ascii="Times" w:hAnsi="Times" w:cs="Times"/>
+          <w:rFonts w:ascii="Times New Roman" w:hAnsi="Times New Roman" w:cs="Times New Roman"/>
           <w:sz w:val="24"/>
           <w:sz-cs w:val="24"/>
         </w:rPr>
@@ -3061,7 +3049,7 @@
       <w:pPr/>
       <w:r>
         <w:rPr>
-          <w:rFonts w:ascii="Times" w:hAnsi="Times" w:cs="Times"/>
+          <w:rFonts w:ascii="Times New Roman" w:hAnsi="Times New Roman" w:cs="Times New Roman"/>
           <w:sz w:val="24"/>
           <w:sz-cs w:val="24"/>
         </w:rPr>
@@ -3072,18 +3060,18 @@
       <w:pPr/>
       <w:r>
         <w:rPr>
-          <w:rFonts w:ascii="Times" w:hAnsi="Times" w:cs="Times"/>
-          <w:sz w:val="24"/>
-          <w:sz-cs w:val="24"/>
-        </w:rPr>
-        <w:t xml:space="preserve"/>
-      </w:r>
-    </w:p>
-    <w:p>
-      <w:pPr/>
-      <w:r>
-        <w:rPr>
-          <w:rFonts w:ascii="Times" w:hAnsi="Times" w:cs="Times"/>
+          <w:rFonts w:ascii="Times New Roman" w:hAnsi="Times New Roman" w:cs="Times New Roman"/>
+          <w:sz w:val="24"/>
+          <w:sz-cs w:val="24"/>
+        </w:rPr>
+        <w:t xml:space="preserve"/>
+      </w:r>
+    </w:p>
+    <w:p>
+      <w:pPr/>
+      <w:r>
+        <w:rPr>
+          <w:rFonts w:ascii="Times New Roman" w:hAnsi="Times New Roman" w:cs="Times New Roman"/>
           <w:sz w:val="24"/>
           <w:sz-cs w:val="24"/>
         </w:rPr>
@@ -3091,19 +3079,19 @@
       </w:r>
       <w:r>
         <w:rPr>
-          <w:rFonts w:ascii="Times" w:hAnsi="Times" w:cs="Times"/>
-          <w:sz w:val="24"/>
-          <w:sz-cs w:val="24"/>
-          <w:color w:val="000000"/>
-        </w:rPr>
-        <w:t xml:space="preserve"/>
-      </w:r>
-    </w:p>
-    <w:p>
-      <w:pPr/>
-      <w:r>
-        <w:rPr>
-          <w:rFonts w:ascii="Times" w:hAnsi="Times" w:cs="Times"/>
+          <w:rFonts w:ascii="Times New Roman" w:hAnsi="Times New Roman" w:cs="Times New Roman"/>
+          <w:sz w:val="24"/>
+          <w:sz-cs w:val="24"/>
+          <w:color w:val="000000"/>
+        </w:rPr>
+        <w:t xml:space="preserve"/>
+      </w:r>
+    </w:p>
+    <w:p>
+      <w:pPr/>
+      <w:r>
+        <w:rPr>
+          <w:rFonts w:ascii="Times New Roman" w:hAnsi="Times New Roman" w:cs="Times New Roman"/>
           <w:sz w:val="24"/>
           <w:sz-cs w:val="24"/>
           <w:color w:val="000000"/>
@@ -3115,7 +3103,7 @@
       <w:pPr/>
       <w:r>
         <w:rPr>
-          <w:rFonts w:ascii="Times" w:hAnsi="Times" w:cs="Times"/>
+          <w:rFonts w:ascii="Times New Roman" w:hAnsi="Times New Roman" w:cs="Times New Roman"/>
           <w:sz w:val="24"/>
           <w:sz-cs w:val="24"/>
           <w:color w:val="000000"/>
@@ -3124,18 +3112,18 @@
       </w:r>
       <w:r>
         <w:rPr>
-          <w:rFonts w:ascii="Times" w:hAnsi="Times" w:cs="Times"/>
-          <w:sz w:val="24"/>
-          <w:sz-cs w:val="24"/>
-        </w:rPr>
-        <w:t xml:space="preserve"/>
-      </w:r>
-    </w:p>
-    <w:p>
-      <w:pPr/>
-      <w:r>
-        <w:rPr>
-          <w:rFonts w:ascii="Times" w:hAnsi="Times" w:cs="Times"/>
+          <w:rFonts w:ascii="Times New Roman" w:hAnsi="Times New Roman" w:cs="Times New Roman"/>
+          <w:sz w:val="24"/>
+          <w:sz-cs w:val="24"/>
+        </w:rPr>
+        <w:t xml:space="preserve"/>
+      </w:r>
+    </w:p>
+    <w:p>
+      <w:pPr/>
+      <w:r>
+        <w:rPr>
+          <w:rFonts w:ascii="Times New Roman" w:hAnsi="Times New Roman" w:cs="Times New Roman"/>
           <w:sz w:val="24"/>
           <w:sz-cs w:val="24"/>
         </w:rPr>
@@ -3146,7 +3134,7 @@
       <w:pPr/>
       <w:r>
         <w:rPr>
-          <w:rFonts w:ascii="Times" w:hAnsi="Times" w:cs="Times"/>
+          <w:rFonts w:ascii="Times New Roman" w:hAnsi="Times New Roman" w:cs="Times New Roman"/>
           <w:sz w:val="24"/>
           <w:sz-cs w:val="24"/>
         </w:rPr>
@@ -3157,7 +3145,7 @@
       <w:pPr/>
       <w:r>
         <w:rPr>
-          <w:rFonts w:ascii="Times" w:hAnsi="Times" w:cs="Times"/>
+          <w:rFonts w:ascii="Times New Roman" w:hAnsi="Times New Roman" w:cs="Times New Roman"/>
           <w:sz w:val="24"/>
           <w:sz-cs w:val="24"/>
         </w:rPr>
@@ -3168,7 +3156,7 @@
       <w:pPr/>
       <w:r>
         <w:rPr>
-          <w:rFonts w:ascii="Times" w:hAnsi="Times" w:cs="Times"/>
+          <w:rFonts w:ascii="Times New Roman" w:hAnsi="Times New Roman" w:cs="Times New Roman"/>
           <w:sz w:val="24"/>
           <w:sz-cs w:val="24"/>
         </w:rPr>
@@ -3179,7 +3167,7 @@
       <w:pPr/>
       <w:r>
         <w:rPr>
-          <w:rFonts w:ascii="Times" w:hAnsi="Times" w:cs="Times"/>
+          <w:rFonts w:ascii="Times New Roman" w:hAnsi="Times New Roman" w:cs="Times New Roman"/>
           <w:sz w:val="24"/>
           <w:sz-cs w:val="24"/>
         </w:rPr>
@@ -3190,18 +3178,18 @@
       <w:pPr/>
       <w:r>
         <w:rPr>
-          <w:rFonts w:ascii="Times" w:hAnsi="Times" w:cs="Times"/>
-          <w:sz w:val="24"/>
-          <w:sz-cs w:val="24"/>
-        </w:rPr>
-        <w:t xml:space="preserve"/>
-      </w:r>
-    </w:p>
-    <w:p>
-      <w:pPr/>
-      <w:r>
-        <w:rPr>
-          <w:rFonts w:ascii="Times" w:hAnsi="Times" w:cs="Times"/>
+          <w:rFonts w:ascii="Times New Roman" w:hAnsi="Times New Roman" w:cs="Times New Roman"/>
+          <w:sz w:val="24"/>
+          <w:sz-cs w:val="24"/>
+        </w:rPr>
+        <w:t xml:space="preserve"/>
+      </w:r>
+    </w:p>
+    <w:p>
+      <w:pPr/>
+      <w:r>
+        <w:rPr>
+          <w:rFonts w:ascii="Times New Roman" w:hAnsi="Times New Roman" w:cs="Times New Roman"/>
           <w:sz w:val="24"/>
           <w:sz-cs w:val="24"/>
         </w:rPr>
@@ -3209,19 +3197,19 @@
       </w:r>
       <w:r>
         <w:rPr>
-          <w:rFonts w:ascii="Times" w:hAnsi="Times" w:cs="Times"/>
-          <w:sz w:val="24"/>
-          <w:sz-cs w:val="24"/>
-          <w:color w:val="000000"/>
-        </w:rPr>
-        <w:t xml:space="preserve"/>
-      </w:r>
-    </w:p>
-    <w:p>
-      <w:pPr/>
-      <w:r>
-        <w:rPr>
-          <w:rFonts w:ascii="Times" w:hAnsi="Times" w:cs="Times"/>
+          <w:rFonts w:ascii="Times New Roman" w:hAnsi="Times New Roman" w:cs="Times New Roman"/>
+          <w:sz w:val="24"/>
+          <w:sz-cs w:val="24"/>
+          <w:color w:val="000000"/>
+        </w:rPr>
+        <w:t xml:space="preserve"/>
+      </w:r>
+    </w:p>
+    <w:p>
+      <w:pPr/>
+      <w:r>
+        <w:rPr>
+          <w:rFonts w:ascii="Times New Roman" w:hAnsi="Times New Roman" w:cs="Times New Roman"/>
           <w:sz w:val="24"/>
           <w:sz-cs w:val="24"/>
           <w:color w:val="000000"/>
@@ -3230,18 +3218,18 @@
       </w:r>
       <w:r>
         <w:rPr>
-          <w:rFonts w:ascii="Times" w:hAnsi="Times" w:cs="Times"/>
-          <w:sz w:val="24"/>
-          <w:sz-cs w:val="24"/>
-        </w:rPr>
-        <w:t xml:space="preserve"/>
-      </w:r>
-    </w:p>
-    <w:p>
-      <w:pPr/>
-      <w:r>
-        <w:rPr>
-          <w:rFonts w:ascii="Times" w:hAnsi="Times" w:cs="Times"/>
+          <w:rFonts w:ascii="Times New Roman" w:hAnsi="Times New Roman" w:cs="Times New Roman"/>
+          <w:sz w:val="24"/>
+          <w:sz-cs w:val="24"/>
+        </w:rPr>
+        <w:t xml:space="preserve"/>
+      </w:r>
+    </w:p>
+    <w:p>
+      <w:pPr/>
+      <w:r>
+        <w:rPr>
+          <w:rFonts w:ascii="Times New Roman" w:hAnsi="Times New Roman" w:cs="Times New Roman"/>
           <w:sz w:val="24"/>
           <w:sz-cs w:val="24"/>
         </w:rPr>
@@ -3249,31 +3237,31 @@
       </w:r>
       <w:r>
         <w:rPr>
-          <w:rFonts w:ascii="Times" w:hAnsi="Times" w:cs="Times"/>
-          <w:sz w:val="24"/>
-          <w:sz-cs w:val="24"/>
-          <w:b/>
-        </w:rPr>
-        <w:t xml:space="preserve"/>
-      </w:r>
-    </w:p>
-    <w:p>
-      <w:pPr/>
-      <w:r>
-        <w:rPr>
-          <w:rFonts w:ascii="Times" w:hAnsi="Times" w:cs="Times"/>
-          <w:sz w:val="24"/>
-          <w:sz-cs w:val="24"/>
-          <w:b/>
-        </w:rPr>
-        <w:t xml:space="preserve"/>
-      </w:r>
-    </w:p>
-    <w:p>
-      <w:pPr/>
-      <w:r>
-        <w:rPr>
-          <w:rFonts w:ascii="Times" w:hAnsi="Times" w:cs="Times"/>
+          <w:rFonts w:ascii="Times New Roman" w:hAnsi="Times New Roman" w:cs="Times New Roman"/>
+          <w:sz w:val="24"/>
+          <w:sz-cs w:val="24"/>
+          <w:b/>
+        </w:rPr>
+        <w:t xml:space="preserve"/>
+      </w:r>
+    </w:p>
+    <w:p>
+      <w:pPr/>
+      <w:r>
+        <w:rPr>
+          <w:rFonts w:ascii="Times New Roman" w:hAnsi="Times New Roman" w:cs="Times New Roman"/>
+          <w:sz w:val="24"/>
+          <w:sz-cs w:val="24"/>
+          <w:b/>
+        </w:rPr>
+        <w:t xml:space="preserve"/>
+      </w:r>
+    </w:p>
+    <w:p>
+      <w:pPr/>
+      <w:r>
+        <w:rPr>
+          <w:rFonts w:ascii="Times New Roman" w:hAnsi="Times New Roman" w:cs="Times New Roman"/>
           <w:sz w:val="24"/>
           <w:sz-cs w:val="24"/>
         </w:rPr>
@@ -3281,19 +3269,19 @@
       </w:r>
       <w:r>
         <w:rPr>
-          <w:rFonts w:ascii="Times" w:hAnsi="Times" w:cs="Times"/>
-          <w:sz w:val="24"/>
-          <w:sz-cs w:val="24"/>
-          <w:color w:val="000000"/>
-        </w:rPr>
-        <w:t xml:space="preserve"/>
-      </w:r>
-    </w:p>
-    <w:p>
-      <w:pPr/>
-      <w:r>
-        <w:rPr>
-          <w:rFonts w:ascii="Times" w:hAnsi="Times" w:cs="Times"/>
+          <w:rFonts w:ascii="Times New Roman" w:hAnsi="Times New Roman" w:cs="Times New Roman"/>
+          <w:sz w:val="24"/>
+          <w:sz-cs w:val="24"/>
+          <w:color w:val="000000"/>
+        </w:rPr>
+        <w:t xml:space="preserve"/>
+      </w:r>
+    </w:p>
+    <w:p>
+      <w:pPr/>
+      <w:r>
+        <w:rPr>
+          <w:rFonts w:ascii="Times New Roman" w:hAnsi="Times New Roman" w:cs="Times New Roman"/>
           <w:sz w:val="24"/>
           <w:sz-cs w:val="24"/>
           <w:color w:val="000000"/>
@@ -3305,7 +3293,7 @@
       <w:pPr/>
       <w:r>
         <w:rPr>
-          <w:rFonts w:ascii="Times" w:hAnsi="Times" w:cs="Times"/>
+          <w:rFonts w:ascii="Times New Roman" w:hAnsi="Times New Roman" w:cs="Times New Roman"/>
           <w:sz w:val="24"/>
           <w:sz-cs w:val="24"/>
           <w:color w:val="000000"/>
@@ -3317,7 +3305,7 @@
       <w:pPr/>
       <w:r>
         <w:rPr>
-          <w:rFonts w:ascii="Times" w:hAnsi="Times" w:cs="Times"/>
+          <w:rFonts w:ascii="Times New Roman" w:hAnsi="Times New Roman" w:cs="Times New Roman"/>
           <w:sz w:val="24"/>
           <w:sz-cs w:val="24"/>
           <w:color w:val="000000"/>
@@ -3329,7 +3317,7 @@
       <w:pPr/>
       <w:r>
         <w:rPr>
-          <w:rFonts w:ascii="Times" w:hAnsi="Times" w:cs="Times"/>
+          <w:rFonts w:ascii="Times New Roman" w:hAnsi="Times New Roman" w:cs="Times New Roman"/>
           <w:sz w:val="24"/>
           <w:sz-cs w:val="24"/>
           <w:color w:val="000000"/>
@@ -3341,7 +3329,7 @@
       <w:pPr/>
       <w:r>
         <w:rPr>
-          <w:rFonts w:ascii="Times" w:hAnsi="Times" w:cs="Times"/>
+          <w:rFonts w:ascii="Times New Roman" w:hAnsi="Times New Roman" w:cs="Times New Roman"/>
           <w:sz w:val="24"/>
           <w:sz-cs w:val="24"/>
           <w:color w:val="000000"/>
@@ -3350,18 +3338,18 @@
       </w:r>
       <w:r>
         <w:rPr>
-          <w:rFonts w:ascii="Times" w:hAnsi="Times" w:cs="Times"/>
-          <w:sz w:val="24"/>
-          <w:sz-cs w:val="24"/>
-        </w:rPr>
-        <w:t xml:space="preserve"/>
-      </w:r>
-    </w:p>
-    <w:p>
-      <w:pPr/>
-      <w:r>
-        <w:rPr>
-          <w:rFonts w:ascii="Times" w:hAnsi="Times" w:cs="Times"/>
+          <w:rFonts w:ascii="Times New Roman" w:hAnsi="Times New Roman" w:cs="Times New Roman"/>
+          <w:sz w:val="24"/>
+          <w:sz-cs w:val="24"/>
+        </w:rPr>
+        <w:t xml:space="preserve"/>
+      </w:r>
+    </w:p>
+    <w:p>
+      <w:pPr/>
+      <w:r>
+        <w:rPr>
+          <w:rFonts w:ascii="Times New Roman" w:hAnsi="Times New Roman" w:cs="Times New Roman"/>
           <w:sz w:val="24"/>
           <w:sz-cs w:val="24"/>
         </w:rPr>
@@ -3372,18 +3360,18 @@
       <w:pPr/>
       <w:r>
         <w:rPr>
-          <w:rFonts w:ascii="Times" w:hAnsi="Times" w:cs="Times"/>
-          <w:sz w:val="24"/>
-          <w:sz-cs w:val="24"/>
-        </w:rPr>
-        <w:t xml:space="preserve"/>
-      </w:r>
-    </w:p>
-    <w:p>
-      <w:pPr/>
-      <w:r>
-        <w:rPr>
-          <w:rFonts w:ascii="Times" w:hAnsi="Times" w:cs="Times"/>
+          <w:rFonts w:ascii="Times New Roman" w:hAnsi="Times New Roman" w:cs="Times New Roman"/>
+          <w:sz w:val="24"/>
+          <w:sz-cs w:val="24"/>
+        </w:rPr>
+        <w:t xml:space="preserve"/>
+      </w:r>
+    </w:p>
+    <w:p>
+      <w:pPr/>
+      <w:r>
+        <w:rPr>
+          <w:rFonts w:ascii="Times New Roman" w:hAnsi="Times New Roman" w:cs="Times New Roman"/>
           <w:sz w:val="24"/>
           <w:sz-cs w:val="24"/>
         </w:rPr>
@@ -3391,19 +3379,19 @@
       </w:r>
       <w:r>
         <w:rPr>
-          <w:rFonts w:ascii="Times" w:hAnsi="Times" w:cs="Times"/>
-          <w:sz w:val="24"/>
-          <w:sz-cs w:val="24"/>
-          <w:color w:val="000000"/>
-        </w:rPr>
-        <w:t xml:space="preserve"/>
-      </w:r>
-    </w:p>
-    <w:p>
-      <w:pPr/>
-      <w:r>
-        <w:rPr>
-          <w:rFonts w:ascii="Times" w:hAnsi="Times" w:cs="Times"/>
+          <w:rFonts w:ascii="Times New Roman" w:hAnsi="Times New Roman" w:cs="Times New Roman"/>
+          <w:sz w:val="24"/>
+          <w:sz-cs w:val="24"/>
+          <w:color w:val="000000"/>
+        </w:rPr>
+        <w:t xml:space="preserve"/>
+      </w:r>
+    </w:p>
+    <w:p>
+      <w:pPr/>
+      <w:r>
+        <w:rPr>
+          <w:rFonts w:ascii="Times New Roman" w:hAnsi="Times New Roman" w:cs="Times New Roman"/>
           <w:sz w:val="24"/>
           <w:sz-cs w:val="24"/>
           <w:color w:val="000000"/>
@@ -3412,18 +3400,18 @@
       </w:r>
       <w:r>
         <w:rPr>
-          <w:rFonts w:ascii="Times" w:hAnsi="Times" w:cs="Times"/>
-          <w:sz w:val="24"/>
-          <w:sz-cs w:val="24"/>
-        </w:rPr>
-        <w:t xml:space="preserve"/>
-      </w:r>
-    </w:p>
-    <w:p>
-      <w:pPr/>
-      <w:r>
-        <w:rPr>
-          <w:rFonts w:ascii="Times" w:hAnsi="Times" w:cs="Times"/>
+          <w:rFonts w:ascii="Times New Roman" w:hAnsi="Times New Roman" w:cs="Times New Roman"/>
+          <w:sz w:val="24"/>
+          <w:sz-cs w:val="24"/>
+        </w:rPr>
+        <w:t xml:space="preserve"/>
+      </w:r>
+    </w:p>
+    <w:p>
+      <w:pPr/>
+      <w:r>
+        <w:rPr>
+          <w:rFonts w:ascii="Times New Roman" w:hAnsi="Times New Roman" w:cs="Times New Roman"/>
           <w:sz w:val="24"/>
           <w:sz-cs w:val="24"/>
         </w:rPr>
@@ -3434,7 +3422,7 @@
       <w:pPr/>
       <w:r>
         <w:rPr>
-          <w:rFonts w:ascii="Times" w:hAnsi="Times" w:cs="Times"/>
+          <w:rFonts w:ascii="Times New Roman" w:hAnsi="Times New Roman" w:cs="Times New Roman"/>
           <w:sz w:val="24"/>
           <w:sz-cs w:val="24"/>
         </w:rPr>
@@ -3445,7 +3433,7 @@
       <w:pPr/>
       <w:r>
         <w:rPr>
-          <w:rFonts w:ascii="Times" w:hAnsi="Times" w:cs="Times"/>
+          <w:rFonts w:ascii="Times New Roman" w:hAnsi="Times New Roman" w:cs="Times New Roman"/>
           <w:sz w:val="24"/>
           <w:sz-cs w:val="24"/>
         </w:rPr>
@@ -3456,7 +3444,7 @@
       <w:pPr/>
       <w:r>
         <w:rPr>
-          <w:rFonts w:ascii="Times" w:hAnsi="Times" w:cs="Times"/>
+          <w:rFonts w:ascii="Times New Roman" w:hAnsi="Times New Roman" w:cs="Times New Roman"/>
           <w:sz w:val="24"/>
           <w:sz-cs w:val="24"/>
         </w:rPr>
@@ -3467,18 +3455,18 @@
       <w:pPr/>
       <w:r>
         <w:rPr>
-          <w:rFonts w:ascii="Times" w:hAnsi="Times" w:cs="Times"/>
-          <w:sz w:val="24"/>
-          <w:sz-cs w:val="24"/>
-        </w:rPr>
-        <w:t xml:space="preserve"/>
-      </w:r>
-    </w:p>
-    <w:p>
-      <w:pPr/>
-      <w:r>
-        <w:rPr>
-          <w:rFonts w:ascii="Times" w:hAnsi="Times" w:cs="Times"/>
+          <w:rFonts w:ascii="Times New Roman" w:hAnsi="Times New Roman" w:cs="Times New Roman"/>
+          <w:sz w:val="24"/>
+          <w:sz-cs w:val="24"/>
+        </w:rPr>
+        <w:t xml:space="preserve"/>
+      </w:r>
+    </w:p>
+    <w:p>
+      <w:pPr/>
+      <w:r>
+        <w:rPr>
+          <w:rFonts w:ascii="Times New Roman" w:hAnsi="Times New Roman" w:cs="Times New Roman"/>
           <w:sz w:val="24"/>
           <w:sz-cs w:val="24"/>
         </w:rPr>
@@ -3486,19 +3474,19 @@
       </w:r>
       <w:r>
         <w:rPr>
-          <w:rFonts w:ascii="Times" w:hAnsi="Times" w:cs="Times"/>
-          <w:sz w:val="24"/>
-          <w:sz-cs w:val="24"/>
-          <w:color w:val="000000"/>
-        </w:rPr>
-        <w:t xml:space="preserve"/>
-      </w:r>
-    </w:p>
-    <w:p>
-      <w:pPr/>
-      <w:r>
-        <w:rPr>
-          <w:rFonts w:ascii="Times" w:hAnsi="Times" w:cs="Times"/>
+          <w:rFonts w:ascii="Times New Roman" w:hAnsi="Times New Roman" w:cs="Times New Roman"/>
+          <w:sz w:val="24"/>
+          <w:sz-cs w:val="24"/>
+          <w:color w:val="000000"/>
+        </w:rPr>
+        <w:t xml:space="preserve"/>
+      </w:r>
+    </w:p>
+    <w:p>
+      <w:pPr/>
+      <w:r>
+        <w:rPr>
+          <w:rFonts w:ascii="Times New Roman" w:hAnsi="Times New Roman" w:cs="Times New Roman"/>
           <w:sz w:val="24"/>
           <w:sz-cs w:val="24"/>
           <w:color w:val="000000"/>
@@ -3507,18 +3495,18 @@
       </w:r>
       <w:r>
         <w:rPr>
-          <w:rFonts w:ascii="Times" w:hAnsi="Times" w:cs="Times"/>
-          <w:sz w:val="24"/>
-          <w:sz-cs w:val="24"/>
-        </w:rPr>
-        <w:t xml:space="preserve"/>
-      </w:r>
-    </w:p>
-    <w:p>
-      <w:pPr/>
-      <w:r>
-        <w:rPr>
-          <w:rFonts w:ascii="Times" w:hAnsi="Times" w:cs="Times"/>
+          <w:rFonts w:ascii="Times New Roman" w:hAnsi="Times New Roman" w:cs="Times New Roman"/>
+          <w:sz w:val="24"/>
+          <w:sz-cs w:val="24"/>
+        </w:rPr>
+        <w:t xml:space="preserve"/>
+      </w:r>
+    </w:p>
+    <w:p>
+      <w:pPr/>
+      <w:r>
+        <w:rPr>
+          <w:rFonts w:ascii="Times New Roman" w:hAnsi="Times New Roman" w:cs="Times New Roman"/>
           <w:sz w:val="24"/>
           <w:sz-cs w:val="24"/>
         </w:rPr>
@@ -3529,7 +3517,7 @@
       <w:pPr/>
       <w:r>
         <w:rPr>
-          <w:rFonts w:ascii="Times" w:hAnsi="Times" w:cs="Times"/>
+          <w:rFonts w:ascii="Times New Roman" w:hAnsi="Times New Roman" w:cs="Times New Roman"/>
           <w:sz w:val="24"/>
           <w:sz-cs w:val="24"/>
         </w:rPr>
@@ -3540,7 +3528,7 @@
       <w:pPr/>
       <w:r>
         <w:rPr>
-          <w:rFonts w:ascii="Times" w:hAnsi="Times" w:cs="Times"/>
+          <w:rFonts w:ascii="Times New Roman" w:hAnsi="Times New Roman" w:cs="Times New Roman"/>
           <w:sz w:val="24"/>
           <w:sz-cs w:val="24"/>
         </w:rPr>
@@ -3551,7 +3539,7 @@
       <w:pPr/>
       <w:r>
         <w:rPr>
-          <w:rFonts w:ascii="Times" w:hAnsi="Times" w:cs="Times"/>
+          <w:rFonts w:ascii="Times New Roman" w:hAnsi="Times New Roman" w:cs="Times New Roman"/>
           <w:sz w:val="24"/>
           <w:sz-cs w:val="24"/>
         </w:rPr>
@@ -3562,29 +3550,29 @@
       <w:pPr/>
       <w:r>
         <w:rPr>
-          <w:rFonts w:ascii="Times" w:hAnsi="Times" w:cs="Times"/>
-          <w:sz w:val="24"/>
-          <w:sz-cs w:val="24"/>
-        </w:rPr>
-        <w:t xml:space="preserve"/>
-      </w:r>
-    </w:p>
-    <w:p>
-      <w:pPr/>
-      <w:r>
-        <w:rPr>
-          <w:rFonts w:ascii="Times" w:hAnsi="Times" w:cs="Times"/>
-          <w:sz w:val="24"/>
-          <w:sz-cs w:val="24"/>
-        </w:rPr>
-        <w:t xml:space="preserve"/>
-      </w:r>
-    </w:p>
-    <w:p>
-      <w:pPr/>
-      <w:r>
-        <w:rPr>
-          <w:rFonts w:ascii="Times" w:hAnsi="Times" w:cs="Times"/>
+          <w:rFonts w:ascii="Times New Roman" w:hAnsi="Times New Roman" w:cs="Times New Roman"/>
+          <w:sz w:val="24"/>
+          <w:sz-cs w:val="24"/>
+        </w:rPr>
+        <w:t xml:space="preserve"/>
+      </w:r>
+    </w:p>
+    <w:p>
+      <w:pPr/>
+      <w:r>
+        <w:rPr>
+          <w:rFonts w:ascii="Times New Roman" w:hAnsi="Times New Roman" w:cs="Times New Roman"/>
+          <w:sz w:val="24"/>
+          <w:sz-cs w:val="24"/>
+        </w:rPr>
+        <w:t xml:space="preserve"/>
+      </w:r>
+    </w:p>
+    <w:p>
+      <w:pPr/>
+      <w:r>
+        <w:rPr>
+          <w:rFonts w:ascii="Times New Roman" w:hAnsi="Times New Roman" w:cs="Times New Roman"/>
           <w:sz w:val="24"/>
           <w:sz-cs w:val="24"/>
         </w:rPr>
@@ -3597,7 +3585,7 @@
       </w:pPr>
       <w:r>
         <w:rPr>
-          <w:rFonts w:ascii="Times" w:hAnsi="Times" w:cs="Times"/>
+          <w:rFonts w:ascii="Times New Roman" w:hAnsi="Times New Roman" w:cs="Times New Roman"/>
           <w:sz w:val="24"/>
           <w:sz-cs w:val="24"/>
         </w:rPr>
@@ -3610,7 +3598,7 @@
       </w:pPr>
       <w:r>
         <w:rPr>
-          <w:rFonts w:ascii="Times" w:hAnsi="Times" w:cs="Times"/>
+          <w:rFonts w:ascii="Times New Roman" w:hAnsi="Times New Roman" w:cs="Times New Roman"/>
           <w:sz w:val="24"/>
           <w:sz-cs w:val="24"/>
         </w:rPr>
@@ -3623,7 +3611,7 @@
       </w:pPr>
       <w:r>
         <w:rPr>
-          <w:rFonts w:ascii="Times" w:hAnsi="Times" w:cs="Times"/>
+          <w:rFonts w:ascii="Times New Roman" w:hAnsi="Times New Roman" w:cs="Times New Roman"/>
           <w:sz w:val="24"/>
           <w:sz-cs w:val="24"/>
         </w:rPr>
@@ -3636,7 +3624,7 @@
       </w:pPr>
       <w:r>
         <w:rPr>
-          <w:rFonts w:ascii="Times" w:hAnsi="Times" w:cs="Times"/>
+          <w:rFonts w:ascii="Times New Roman" w:hAnsi="Times New Roman" w:cs="Times New Roman"/>
           <w:sz w:val="24"/>
           <w:sz-cs w:val="24"/>
         </w:rPr>
@@ -3649,7 +3637,7 @@
       </w:pPr>
       <w:r>
         <w:rPr>
-          <w:rFonts w:ascii="Times" w:hAnsi="Times" w:cs="Times"/>
+          <w:rFonts w:ascii="Times New Roman" w:hAnsi="Times New Roman" w:cs="Times New Roman"/>
           <w:sz w:val="24"/>
           <w:sz-cs w:val="24"/>
         </w:rPr>
@@ -3662,7 +3650,7 @@
       </w:pPr>
       <w:r>
         <w:rPr>
-          <w:rFonts w:ascii="Times" w:hAnsi="Times" w:cs="Times"/>
+          <w:rFonts w:ascii="Times New Roman" w:hAnsi="Times New Roman" w:cs="Times New Roman"/>
           <w:sz w:val="24"/>
           <w:sz-cs w:val="24"/>
         </w:rPr>
@@ -3675,7 +3663,7 @@
       </w:pPr>
       <w:r>
         <w:rPr>
-          <w:rFonts w:ascii="Times" w:hAnsi="Times" w:cs="Times"/>
+          <w:rFonts w:ascii="Times New Roman" w:hAnsi="Times New Roman" w:cs="Times New Roman"/>
           <w:sz w:val="24"/>
           <w:sz-cs w:val="24"/>
         </w:rPr>
@@ -3688,7 +3676,7 @@
       </w:pPr>
       <w:r>
         <w:rPr>
-          <w:rFonts w:ascii="Times" w:hAnsi="Times" w:cs="Times"/>
+          <w:rFonts w:ascii="Times New Roman" w:hAnsi="Times New Roman" w:cs="Times New Roman"/>
           <w:sz w:val="24"/>
           <w:sz-cs w:val="24"/>
         </w:rPr>
@@ -3701,7 +3689,7 @@
       </w:pPr>
       <w:r>
         <w:rPr>
-          <w:rFonts w:ascii="Times" w:hAnsi="Times" w:cs="Times"/>
+          <w:rFonts w:ascii="Times New Roman" w:hAnsi="Times New Roman" w:cs="Times New Roman"/>
           <w:sz w:val="24"/>
           <w:sz-cs w:val="24"/>
         </w:rPr>
@@ -3714,7 +3702,7 @@
       </w:pPr>
       <w:r>
         <w:rPr>
-          <w:rFonts w:ascii="Times" w:hAnsi="Times" w:cs="Times"/>
+          <w:rFonts w:ascii="Times New Roman" w:hAnsi="Times New Roman" w:cs="Times New Roman"/>
           <w:sz w:val="24"/>
           <w:sz-cs w:val="24"/>
         </w:rPr>
@@ -3727,7 +3715,7 @@
       </w:pPr>
       <w:r>
         <w:rPr>
-          <w:rFonts w:ascii="Times" w:hAnsi="Times" w:cs="Times"/>
+          <w:rFonts w:ascii="Times New Roman" w:hAnsi="Times New Roman" w:cs="Times New Roman"/>
           <w:sz w:val="24"/>
           <w:sz-cs w:val="24"/>
         </w:rPr>
@@ -3740,7 +3728,7 @@
       </w:pPr>
       <w:r>
         <w:rPr>
-          <w:rFonts w:ascii="Times" w:hAnsi="Times" w:cs="Times"/>
+          <w:rFonts w:ascii="Times New Roman" w:hAnsi="Times New Roman" w:cs="Times New Roman"/>
           <w:sz w:val="24"/>
           <w:sz-cs w:val="24"/>
         </w:rPr>
@@ -3753,7 +3741,7 @@
       </w:pPr>
       <w:r>
         <w:rPr>
-          <w:rFonts w:ascii="Times" w:hAnsi="Times" w:cs="Times"/>
+          <w:rFonts w:ascii="Times New Roman" w:hAnsi="Times New Roman" w:cs="Times New Roman"/>
           <w:sz w:val="24"/>
           <w:sz-cs w:val="24"/>
         </w:rPr>
@@ -3766,7 +3754,7 @@
       </w:pPr>
       <w:r>
         <w:rPr>
-          <w:rFonts w:ascii="Times" w:hAnsi="Times" w:cs="Times"/>
+          <w:rFonts w:ascii="Times New Roman" w:hAnsi="Times New Roman" w:cs="Times New Roman"/>
           <w:sz w:val="24"/>
           <w:sz-cs w:val="24"/>
         </w:rPr>
@@ -3779,7 +3767,7 @@
       </w:pPr>
       <w:r>
         <w:rPr>
-          <w:rFonts w:ascii="Times" w:hAnsi="Times" w:cs="Times"/>
+          <w:rFonts w:ascii="Times New Roman" w:hAnsi="Times New Roman" w:cs="Times New Roman"/>
           <w:sz w:val="24"/>
           <w:sz-cs w:val="24"/>
         </w:rPr>
@@ -3792,7 +3780,7 @@
       </w:pPr>
       <w:r>
         <w:rPr>
-          <w:rFonts w:ascii="Times" w:hAnsi="Times" w:cs="Times"/>
+          <w:rFonts w:ascii="Times New Roman" w:hAnsi="Times New Roman" w:cs="Times New Roman"/>
           <w:sz w:val="24"/>
           <w:sz-cs w:val="24"/>
         </w:rPr>
@@ -3805,7 +3793,7 @@
       </w:pPr>
       <w:r>
         <w:rPr>
-          <w:rFonts w:ascii="Times" w:hAnsi="Times" w:cs="Times"/>
+          <w:rFonts w:ascii="Times New Roman" w:hAnsi="Times New Roman" w:cs="Times New Roman"/>
           <w:sz w:val="24"/>
           <w:sz-cs w:val="24"/>
         </w:rPr>
@@ -3818,7 +3806,7 @@
       </w:pPr>
       <w:r>
         <w:rPr>
-          <w:rFonts w:ascii="Times" w:hAnsi="Times" w:cs="Times"/>
+          <w:rFonts w:ascii="Times New Roman" w:hAnsi="Times New Roman" w:cs="Times New Roman"/>
           <w:sz w:val="24"/>
           <w:sz-cs w:val="24"/>
         </w:rPr>
@@ -3831,7 +3819,7 @@
       </w:pPr>
       <w:r>
         <w:rPr>
-          <w:rFonts w:ascii="Times" w:hAnsi="Times" w:cs="Times"/>
+          <w:rFonts w:ascii="Times New Roman" w:hAnsi="Times New Roman" w:cs="Times New Roman"/>
           <w:sz w:val="24"/>
           <w:sz-cs w:val="24"/>
         </w:rPr>
@@ -3844,7 +3832,7 @@
       </w:pPr>
       <w:r>
         <w:rPr>
-          <w:rFonts w:ascii="Times" w:hAnsi="Times" w:cs="Times"/>
+          <w:rFonts w:ascii="Times New Roman" w:hAnsi="Times New Roman" w:cs="Times New Roman"/>
           <w:sz w:val="24"/>
           <w:sz-cs w:val="24"/>
         </w:rPr>
@@ -3866,18 +3854,106 @@
       <w:pPr/>
       <w:r>
         <w:rPr>
-          <w:rFonts w:ascii="Times" w:hAnsi="Times" w:cs="Times"/>
-          <w:sz w:val="24"/>
-          <w:sz-cs w:val="24"/>
-        </w:rPr>
-        <w:t xml:space="preserve"/>
-      </w:r>
-    </w:p>
-    <w:p>
-      <w:pPr/>
-      <w:r>
-        <w:rPr>
-          <w:rFonts w:ascii="Times" w:hAnsi="Times" w:cs="Times"/>
+          <w:rFonts w:ascii="Times New Roman" w:hAnsi="Times New Roman" w:cs="Times New Roman"/>
+          <w:sz w:val="24"/>
+          <w:sz-cs w:val="24"/>
+        </w:rPr>
+        <w:t xml:space="preserve"/>
+      </w:r>
+    </w:p>
+    <w:p>
+      <w:pPr/>
+      <w:r>
+        <w:rPr>
+          <w:rFonts w:ascii="Times New Roman" w:hAnsi="Times New Roman" w:cs="Times New Roman"/>
+          <w:sz w:val="24"/>
+          <w:sz-cs w:val="24"/>
+        </w:rPr>
+        <w:t xml:space="preserve"/>
+      </w:r>
+    </w:p>
+    <w:p>
+      <w:pPr/>
+      <w:r>
+        <w:rPr>
+          <w:rFonts w:ascii="Times New Roman" w:hAnsi="Times New Roman" w:cs="Times New Roman"/>
+          <w:sz w:val="24"/>
+          <w:sz-cs w:val="24"/>
+        </w:rPr>
+        <w:t xml:space="preserve"/>
+      </w:r>
+    </w:p>
+    <w:p>
+      <w:pPr/>
+      <w:r>
+        <w:rPr>
+          <w:rFonts w:ascii="Times New Roman" w:hAnsi="Times New Roman" w:cs="Times New Roman"/>
+          <w:sz w:val="24"/>
+          <w:sz-cs w:val="24"/>
+        </w:rPr>
+        <w:t xml:space="preserve"/>
+      </w:r>
+    </w:p>
+    <w:p>
+      <w:pPr/>
+      <w:r>
+        <w:rPr>
+          <w:rFonts w:ascii="Times New Roman" w:hAnsi="Times New Roman" w:cs="Times New Roman"/>
+          <w:sz w:val="24"/>
+          <w:sz-cs w:val="24"/>
+        </w:rPr>
+        <w:t xml:space="preserve"/>
+      </w:r>
+    </w:p>
+    <w:p>
+      <w:pPr/>
+      <w:r>
+        <w:rPr>
+          <w:rFonts w:ascii="Times New Roman" w:hAnsi="Times New Roman" w:cs="Times New Roman"/>
+          <w:sz w:val="24"/>
+          <w:sz-cs w:val="24"/>
+        </w:rPr>
+        <w:t xml:space="preserve"/>
+      </w:r>
+    </w:p>
+    <w:p>
+      <w:pPr/>
+      <w:r>
+        <w:rPr>
+          <w:rFonts w:ascii="Times New Roman" w:hAnsi="Times New Roman" w:cs="Times New Roman"/>
+          <w:sz w:val="24"/>
+          <w:sz-cs w:val="24"/>
+        </w:rPr>
+        <w:t xml:space="preserve"/>
+      </w:r>
+    </w:p>
+    <w:p>
+      <w:pPr/>
+      <w:r>
+        <w:rPr>
+          <w:rFonts w:ascii="Times New Roman" w:hAnsi="Times New Roman" w:cs="Times New Roman"/>
+          <w:sz w:val="24"/>
+          <w:sz-cs w:val="24"/>
+        </w:rPr>
+        <w:t xml:space="preserve"/>
+      </w:r>
+    </w:p>
+    <w:p>
+      <w:pPr/>
+      <w:r>
+        <w:rPr>
+          <w:rFonts w:ascii="Times New Roman" w:hAnsi="Times New Roman" w:cs="Times New Roman"/>
+          <w:sz w:val="24"/>
+          <w:sz-cs w:val="24"/>
+        </w:rPr>
+        <w:t xml:space="preserve"/>
+      </w:r>
+    </w:p>
+    <w:p>
+      <w:pPr/>
+      <w:r>
+        <w:rPr>
+          <w:rFonts w:ascii="Times New Roman" w:hAnsi="Times New Roman" w:cs="Times New Roman"/>
           <w:sz w:val="24"/>
           <w:sz-cs w:val="24"/>
         </w:rPr>
@@ -3899,18 +3975,18 @@
       <w:pPr/>
       <w:r>
         <w:rPr>
-          <w:rFonts w:ascii="Times" w:hAnsi="Times" w:cs="Times"/>
-          <w:sz w:val="24"/>
-          <w:sz-cs w:val="24"/>
-        </w:rPr>
-        <w:t xml:space="preserve"/>
-      </w:r>
-    </w:p>
-    <w:p>
-      <w:pPr/>
-      <w:r>
-        <w:rPr>
-          <w:rFonts w:ascii="Times" w:hAnsi="Times" w:cs="Times"/>
+          <w:rFonts w:ascii="Times New Roman" w:hAnsi="Times New Roman" w:cs="Times New Roman"/>
+          <w:sz w:val="24"/>
+          <w:sz-cs w:val="24"/>
+        </w:rPr>
+        <w:t xml:space="preserve"/>
+      </w:r>
+    </w:p>
+    <w:p>
+      <w:pPr/>
+      <w:r>
+        <w:rPr>
+          <w:rFonts w:ascii="Times New Roman" w:hAnsi="Times New Roman" w:cs="Times New Roman"/>
           <w:sz w:val="24"/>
           <w:sz-cs w:val="24"/>
         </w:rPr>
@@ -3923,7 +3999,7 @@
       </w:pPr>
       <w:r>
         <w:rPr>
-          <w:rFonts w:ascii="Times" w:hAnsi="Times" w:cs="Times"/>
+          <w:rFonts w:ascii="Times New Roman" w:hAnsi="Times New Roman" w:cs="Times New Roman"/>
           <w:sz w:val="24"/>
           <w:sz-cs w:val="24"/>
         </w:rPr>

</xml_diff>